<commit_message>
update poster + code
</commit_message>
<xml_diff>
--- a/Appendix.docx
+++ b/Appendix.docx
@@ -10,10 +10,13 @@
           <w:lang w:val="en-US"/>
         </w:rPr>
       </w:pPr>
+      <w:bookmarkStart w:id="0" w:name="_Hlk89185756"/>
+      <w:bookmarkEnd w:id="0"/>
       <w:r>
         <w:rPr>
           <w:sz w:val="32"/>
           <w:szCs w:val="32"/>
+          <w:lang w:val="en-US"/>
         </w:rPr>
         <w:t xml:space="preserve">Appendix: </w:t>
       </w:r>
@@ -21,6 +24,7 @@
         <w:rPr>
           <w:sz w:val="32"/>
           <w:szCs w:val="32"/>
+          <w:lang w:val="en-US"/>
         </w:rPr>
         <w:br/>
       </w:r>
@@ -34,6 +38,10 @@
     <w:p>
       <w:pPr>
         <w:pStyle w:val="Heading1"/>
+        <w:numPr>
+          <w:ilvl w:val="0"/>
+          <w:numId w:val="2"/>
+        </w:numPr>
         <w:rPr>
           <w:lang w:val="en-US"/>
         </w:rPr>
@@ -84,43 +92,7 @@
         <w:rPr>
           <w:lang w:val="en-US"/>
         </w:rPr>
-        <w:t xml:space="preserve">: An </w:t>
-      </w:r>
-      <w:r>
-        <w:rPr>
-          <w:lang w:val="en-US"/>
-        </w:rPr>
-        <w:t xml:space="preserve">algorithm </w:t>
-      </w:r>
-      <w:r>
-        <w:rPr>
-          <w:lang w:val="en-US"/>
-        </w:rPr>
-        <w:t xml:space="preserve">that </w:t>
-      </w:r>
-      <w:r>
-        <w:rPr>
-          <w:lang w:val="en-US"/>
-        </w:rPr>
-        <w:t>minimize</w:t>
-      </w:r>
-      <w:r>
-        <w:rPr>
-          <w:lang w:val="en-US"/>
-        </w:rPr>
-        <w:t>s an objective function, by setting optimal hyperparameters</w:t>
-      </w:r>
-      <w:r>
-        <w:rPr>
-          <w:lang w:val="en-US"/>
-        </w:rPr>
-        <w:t xml:space="preserve"> in a bounded domain</w:t>
-      </w:r>
-      <w:r>
-        <w:rPr>
-          <w:lang w:val="en-US"/>
-        </w:rPr>
-        <w:t>.</w:t>
+        <w:t>: An algorithm that minimizes an objective function, by setting optimal hyperparameters in a bounded domain.</w:t>
       </w:r>
     </w:p>
     <w:p>
@@ -164,13 +136,7 @@
         <w:rPr>
           <w:lang w:val="en-US"/>
         </w:rPr>
-        <w:t>:</w:t>
-      </w:r>
-      <w:r>
-        <w:rPr>
-          <w:lang w:val="en-US"/>
-        </w:rPr>
-        <w:t xml:space="preserve"> Prediction of a categorical variable.</w:t>
+        <w:t>: Prediction of a categorical variable.</w:t>
       </w:r>
     </w:p>
     <w:p>
@@ -226,44 +192,27 @@
         <w:rPr>
           <w:lang w:val="en-US"/>
         </w:rPr>
-        <w:t xml:space="preserve">: Metric that describes the </w:t>
-      </w:r>
-      <w:r>
-        <w:rPr>
-          <w:lang w:val="en-US"/>
-        </w:rPr>
-        <w:t>strength of the linear relationship between two variables</w:t>
-      </w:r>
-      <w:r>
-        <w:rPr>
-          <w:lang w:val="en-US"/>
-        </w:rPr>
-        <w:t>.</w:t>
-      </w:r>
-    </w:p>
-    <w:p>
-      <w:r>
-        <w:rPr>
-          <w:b/>
-          <w:bCs/>
-        </w:rPr>
-        <w:t>Cross</w:t>
-      </w:r>
-      <w:r>
-        <w:rPr>
-          <w:b/>
-          <w:bCs/>
-        </w:rPr>
-        <w:t>-</w:t>
-      </w:r>
-      <w:r>
-        <w:rPr>
-          <w:b/>
-          <w:bCs/>
-        </w:rPr>
-        <w:t>validation</w:t>
-      </w:r>
-      <w:r>
+        <w:t>: Metric that describes the strength of the linear relationship between two variables.</w:t>
+      </w:r>
+    </w:p>
+    <w:p>
+      <w:pPr>
+        <w:rPr>
+          <w:lang w:val="en-US"/>
+        </w:rPr>
+      </w:pPr>
+      <w:r>
+        <w:rPr>
+          <w:b/>
+          <w:bCs/>
+          <w:lang w:val="en-US"/>
+        </w:rPr>
+        <w:t>Cross-validation</w:t>
+      </w:r>
+      <w:r>
+        <w:rPr>
+          <w:lang w:val="en-US"/>
+        </w:rPr>
         <w:t>: A method to estimate the model’s ability to generalize to new data, by repeatedly training and testing it on non-overlapping subsets of the training data.</w:t>
       </w:r>
     </w:p>
@@ -285,317 +234,260 @@
         <w:rPr>
           <w:lang w:val="en-US"/>
         </w:rPr>
+        <w:t>: A machine learning model that is represented as a sequence of branching statements.</w:t>
+      </w:r>
+    </w:p>
+    <w:p>
+      <w:pPr>
+        <w:rPr>
+          <w:lang w:val="en-US"/>
+        </w:rPr>
+      </w:pPr>
+      <w:r>
+        <w:rPr>
+          <w:b/>
+          <w:bCs/>
+          <w:lang w:val="en-US"/>
+        </w:rPr>
+        <w:t>F1-Score</w:t>
+      </w:r>
+      <w:r>
+        <w:rPr>
+          <w:lang w:val="en-US"/>
+        </w:rPr>
+        <w:t>: A classification metric, calculated as the harmonic mean of precision and recall.</w:t>
+      </w:r>
+    </w:p>
+    <w:p>
+      <w:pPr>
+        <w:rPr>
+          <w:lang w:val="en-US"/>
+        </w:rPr>
+      </w:pPr>
+      <w:r>
+        <w:rPr>
+          <w:b/>
+          <w:bCs/>
+          <w:lang w:val="en-US"/>
+        </w:rPr>
+        <w:t>Feature</w:t>
+      </w:r>
+      <w:r>
+        <w:rPr>
+          <w:lang w:val="en-US"/>
+        </w:rPr>
+        <w:t>: The variables that the model uses to make predictions.</w:t>
+      </w:r>
+    </w:p>
+    <w:p>
+      <w:pPr>
+        <w:rPr>
+          <w:lang w:val="en-US"/>
+        </w:rPr>
+      </w:pPr>
+      <w:r>
+        <w:rPr>
+          <w:b/>
+          <w:bCs/>
+          <w:lang w:val="en-US"/>
+        </w:rPr>
+        <w:t>Greedy</w:t>
+      </w:r>
+      <w:r>
+        <w:rPr>
+          <w:lang w:val="en-US"/>
+        </w:rPr>
+        <w:t>: Refers to the partitioning algorithm of decision trees, where at each step of the tree building the split that improves the prediction power the most is added (instead of looking ahead).</w:t>
+      </w:r>
+    </w:p>
+    <w:p>
+      <w:pPr>
+        <w:rPr>
+          <w:lang w:val="en-US"/>
+        </w:rPr>
+      </w:pPr>
+      <w:r>
+        <w:rPr>
+          <w:b/>
+          <w:bCs/>
+          <w:lang w:val="en-US"/>
+        </w:rPr>
+        <w:t>Hyperparameters</w:t>
+      </w:r>
+      <w:r>
+        <w:rPr>
+          <w:lang w:val="en-US"/>
+        </w:rPr>
+        <w:t>: Higher level properties of a model.</w:t>
+      </w:r>
+    </w:p>
+    <w:p>
+      <w:pPr>
+        <w:rPr>
+          <w:lang w:val="en-US"/>
+        </w:rPr>
+      </w:pPr>
+      <w:r>
+        <w:rPr>
+          <w:b/>
+          <w:bCs/>
+          <w:lang w:val="en-US"/>
+        </w:rPr>
+        <w:t>Instance-based</w:t>
+      </w:r>
+      <w:r>
+        <w:rPr>
+          <w:lang w:val="en-US"/>
+        </w:rPr>
+        <w:t>: A type of algorithm that does not try to model an underlying relationship, but simply compares new instances to the training observations.</w:t>
+      </w:r>
+    </w:p>
+    <w:p>
+      <w:pPr>
+        <w:rPr>
+          <w:lang w:val="en-US"/>
+        </w:rPr>
+      </w:pPr>
+      <w:r>
+        <w:rPr>
+          <w:b/>
+          <w:bCs/>
+          <w:lang w:val="en-US"/>
+        </w:rPr>
+        <w:t>K-Nearest Neighbor</w:t>
+      </w:r>
+      <w:r>
+        <w:rPr>
+          <w:lang w:val="en-US"/>
+        </w:rPr>
+        <w:t>: A machine learning model, where predictions of new observations are based on the values of the k closest observation as defined by a distance function.</w:t>
+      </w:r>
+    </w:p>
+    <w:p>
+      <w:pPr>
+        <w:rPr>
+          <w:lang w:val="en-US"/>
+        </w:rPr>
+      </w:pPr>
+      <w:r>
+        <w:rPr>
+          <w:b/>
+          <w:bCs/>
+          <w:lang w:val="en-US"/>
+        </w:rPr>
+        <w:t>Leaves</w:t>
+      </w:r>
+      <w:r>
+        <w:rPr>
+          <w:lang w:val="en-US"/>
+        </w:rPr>
+        <w:t>: Also referred to as leaf nodes, represents a class label, where no further splits are applied.</w:t>
+      </w:r>
+    </w:p>
+    <w:p>
+      <w:pPr>
+        <w:rPr>
+          <w:lang w:val="en-US"/>
+        </w:rPr>
+      </w:pPr>
+      <w:r>
+        <w:rPr>
+          <w:b/>
+          <w:bCs/>
+          <w:lang w:val="en-US"/>
+        </w:rPr>
+        <w:t>Loss Function</w:t>
+      </w:r>
+      <w:r>
+        <w:rPr>
+          <w:lang w:val="en-US"/>
+        </w:rPr>
+        <w:t xml:space="preserve">: Also called objective function. Is the function a machine learning algorithm tries to minimize during </w:t>
+      </w:r>
+      <w:proofErr w:type="gramStart"/>
+      <w:r>
+        <w:rPr>
+          <w:lang w:val="en-US"/>
+        </w:rPr>
+        <w:t>training.</w:t>
+      </w:r>
+      <w:proofErr w:type="gramEnd"/>
+    </w:p>
+    <w:p>
+      <w:pPr>
+        <w:rPr>
+          <w:lang w:val="en-US"/>
+        </w:rPr>
+      </w:pPr>
+      <w:r>
+        <w:rPr>
+          <w:b/>
+          <w:bCs/>
+          <w:lang w:val="en-US"/>
+        </w:rPr>
+        <w:t>Monotone transformation</w:t>
+      </w:r>
+      <w:r>
+        <w:rPr>
+          <w:lang w:val="en-US"/>
+        </w:rPr>
+        <w:t>: A transformation by a strictly increasing function.</w:t>
+      </w:r>
+    </w:p>
+    <w:p>
+      <w:pPr>
+        <w:rPr>
+          <w:lang w:val="en-US"/>
+        </w:rPr>
+      </w:pPr>
+      <w:r>
+        <w:rPr>
+          <w:b/>
+          <w:bCs/>
+          <w:lang w:val="en-US"/>
+        </w:rPr>
+        <w:t>Noise</w:t>
+      </w:r>
+      <w:r>
+        <w:rPr>
+          <w:lang w:val="en-US"/>
+        </w:rPr>
+        <w:t>: Random fluctuations in the data.</w:t>
+      </w:r>
+    </w:p>
+    <w:p>
+      <w:pPr>
+        <w:rPr>
+          <w:lang w:val="en-US"/>
+        </w:rPr>
+      </w:pPr>
+      <w:r>
+        <w:rPr>
+          <w:b/>
+          <w:bCs/>
+          <w:lang w:val="en-US"/>
+        </w:rPr>
+        <w:t>Non-parametric</w:t>
+      </w:r>
+      <w:r>
+        <w:rPr>
+          <w:lang w:val="en-US"/>
+        </w:rPr>
         <w:t xml:space="preserve">: </w:t>
       </w:r>
-      <w:r>
-        <w:rPr>
-          <w:lang w:val="en-US"/>
-        </w:rPr>
-        <w:t>A machine learning model</w:t>
-      </w:r>
-      <w:r>
-        <w:rPr>
-          <w:lang w:val="en-US"/>
-        </w:rPr>
-        <w:t xml:space="preserve"> that is represented as a</w:t>
-      </w:r>
-      <w:r>
-        <w:rPr>
-          <w:lang w:val="en-US"/>
-        </w:rPr>
-        <w:t xml:space="preserve"> sequence of branching statements</w:t>
-      </w:r>
-      <w:r>
-        <w:rPr>
-          <w:lang w:val="en-US"/>
-        </w:rPr>
-        <w:t>.</w:t>
-      </w:r>
-    </w:p>
-    <w:p>
-      <w:pPr>
-        <w:rPr>
-          <w:lang w:val="en-US"/>
-        </w:rPr>
-      </w:pPr>
-      <w:r>
-        <w:rPr>
-          <w:b/>
-          <w:bCs/>
-          <w:lang w:val="en-US"/>
-        </w:rPr>
-        <w:t>F1-Score</w:t>
-      </w:r>
-      <w:r>
-        <w:rPr>
-          <w:lang w:val="en-US"/>
-        </w:rPr>
-        <w:t xml:space="preserve">: A classification metric, calculated as the </w:t>
-      </w:r>
-      <w:r>
-        <w:rPr>
-          <w:lang w:val="en-US"/>
-        </w:rPr>
-        <w:t>harmonic mean of precision and recall</w:t>
-      </w:r>
-      <w:r>
-        <w:rPr>
-          <w:lang w:val="en-US"/>
-        </w:rPr>
-        <w:t>.</w:t>
-      </w:r>
-    </w:p>
-    <w:p>
-      <w:pPr>
-        <w:rPr>
-          <w:lang w:val="en-US"/>
-        </w:rPr>
-      </w:pPr>
-      <w:r>
-        <w:rPr>
-          <w:b/>
-          <w:bCs/>
-          <w:lang w:val="en-US"/>
-        </w:rPr>
-        <w:t>Feature</w:t>
-      </w:r>
-      <w:r>
-        <w:rPr>
-          <w:lang w:val="en-US"/>
-        </w:rPr>
-        <w:t>: The variables that the model uses to make predictions.</w:t>
-      </w:r>
-    </w:p>
-    <w:p>
-      <w:pPr>
-        <w:rPr>
-          <w:lang w:val="en-US"/>
-        </w:rPr>
-      </w:pPr>
-      <w:r>
-        <w:rPr>
-          <w:b/>
-          <w:bCs/>
-          <w:lang w:val="en-US"/>
-        </w:rPr>
-        <w:t>Greedy</w:t>
-      </w:r>
-      <w:r>
-        <w:rPr>
-          <w:lang w:val="en-US"/>
-        </w:rPr>
-        <w:t xml:space="preserve">: </w:t>
-      </w:r>
-      <w:r>
-        <w:rPr>
-          <w:lang w:val="en-US"/>
-        </w:rPr>
-        <w:t xml:space="preserve">Refers to the partitioning algorithm of decision trees, where </w:t>
-      </w:r>
-      <w:r>
-        <w:rPr>
-          <w:lang w:val="en-US"/>
-        </w:rPr>
-        <w:t>at each step of the tree building the split</w:t>
-      </w:r>
-      <w:r>
-        <w:rPr>
-          <w:lang w:val="en-US"/>
-        </w:rPr>
-        <w:t xml:space="preserve"> </w:t>
-      </w:r>
-      <w:r>
-        <w:rPr>
-          <w:lang w:val="en-US"/>
-        </w:rPr>
-        <w:t xml:space="preserve">that improves the prediction power </w:t>
-      </w:r>
-      <w:r>
-        <w:rPr>
-          <w:lang w:val="en-US"/>
-        </w:rPr>
-        <w:t xml:space="preserve">the most is added </w:t>
-      </w:r>
-      <w:r>
-        <w:rPr>
-          <w:lang w:val="en-US"/>
-        </w:rPr>
-        <w:t>(instead of looking ahead).</w:t>
-      </w:r>
-    </w:p>
-    <w:p>
-      <w:r>
-        <w:rPr>
-          <w:b/>
-          <w:bCs/>
-        </w:rPr>
-        <w:t>Hyperparameters</w:t>
-      </w:r>
-      <w:r>
-        <w:t>: Higher level properties of a model.</w:t>
-      </w:r>
-    </w:p>
-    <w:p>
-      <w:r>
-        <w:rPr>
-          <w:b/>
-          <w:bCs/>
-        </w:rPr>
-        <w:t>Instance-based</w:t>
-      </w:r>
-      <w:r>
-        <w:t>: A type of algorithm that does not try to model an underlying relationship, but simply compares new instances to the training observations.</w:t>
-      </w:r>
-    </w:p>
-    <w:p>
-      <w:pPr>
-        <w:rPr>
-          <w:lang w:val="en-US"/>
-        </w:rPr>
-      </w:pPr>
-      <w:r>
-        <w:rPr>
-          <w:b/>
-          <w:bCs/>
-          <w:lang w:val="en-US"/>
-        </w:rPr>
-        <w:t>K-Nearest Neighbor</w:t>
-      </w:r>
-      <w:r>
-        <w:rPr>
-          <w:lang w:val="en-US"/>
-        </w:rPr>
-        <w:t>: A machine learning model, where predictions of new observations are based on the values of the k closest observation as defined by a distance function.</w:t>
-      </w:r>
-    </w:p>
-    <w:p>
-      <w:pPr>
-        <w:rPr>
-          <w:lang w:val="en-US"/>
-        </w:rPr>
-      </w:pPr>
-      <w:r>
-        <w:rPr>
-          <w:b/>
-          <w:bCs/>
-          <w:lang w:val="en-US"/>
-        </w:rPr>
-        <w:t>Leaves</w:t>
-      </w:r>
-      <w:r>
-        <w:rPr>
-          <w:lang w:val="en-US"/>
-        </w:rPr>
-        <w:t xml:space="preserve">: Also referred to as leaf nodes, </w:t>
-      </w:r>
-      <w:r>
-        <w:rPr>
-          <w:lang w:val="en-US"/>
-        </w:rPr>
-        <w:t>represents a class label</w:t>
-      </w:r>
-      <w:r>
-        <w:rPr>
-          <w:lang w:val="en-US"/>
-        </w:rPr>
-        <w:t>, where no further splits are applied.</w:t>
-      </w:r>
-    </w:p>
-    <w:p>
-      <w:pPr>
-        <w:rPr>
-          <w:lang w:val="en-US"/>
-        </w:rPr>
-      </w:pPr>
-      <w:r>
-        <w:rPr>
-          <w:b/>
-          <w:bCs/>
-          <w:lang w:val="en-US"/>
-        </w:rPr>
-        <w:t>Loss Function</w:t>
-      </w:r>
-      <w:r>
-        <w:rPr>
-          <w:lang w:val="en-US"/>
-        </w:rPr>
-        <w:t>: Also called objective function. Is the function a machine learning algorithm tries to minimize during training.</w:t>
-      </w:r>
-    </w:p>
-    <w:p>
-      <w:r>
-        <w:rPr>
-          <w:b/>
-          <w:bCs/>
-          <w:lang w:val="en-US"/>
-        </w:rPr>
-        <w:t>M</w:t>
-      </w:r>
-      <w:proofErr w:type="spellStart"/>
-      <w:r>
-        <w:rPr>
-          <w:b/>
-          <w:bCs/>
-        </w:rPr>
-        <w:t>onotone</w:t>
-      </w:r>
-      <w:proofErr w:type="spellEnd"/>
-      <w:r>
-        <w:rPr>
-          <w:b/>
-          <w:bCs/>
-        </w:rPr>
-        <w:t xml:space="preserve"> transformation</w:t>
-      </w:r>
-      <w:r>
-        <w:t xml:space="preserve">: A </w:t>
-      </w:r>
-      <w:r>
-        <w:t>transformation by a strictly increasing function</w:t>
-      </w:r>
-      <w:r>
-        <w:t>.</w:t>
-      </w:r>
-    </w:p>
-    <w:p>
-      <w:r>
-        <w:rPr>
-          <w:b/>
-          <w:bCs/>
-        </w:rPr>
-        <w:t>Noise</w:t>
-      </w:r>
-      <w:r>
-        <w:t>: Random fluctuations in the data.</w:t>
-      </w:r>
-    </w:p>
-    <w:p>
-      <w:pPr>
-        <w:rPr>
-          <w:lang w:val="en-US"/>
-        </w:rPr>
-      </w:pPr>
-      <w:r>
-        <w:rPr>
-          <w:b/>
-          <w:bCs/>
-          <w:lang w:val="en-US"/>
-        </w:rPr>
-        <w:t>N</w:t>
-      </w:r>
-      <w:r>
-        <w:rPr>
-          <w:b/>
-          <w:bCs/>
-          <w:lang w:val="en-US"/>
-        </w:rPr>
-        <w:t>on-parametric</w:t>
-      </w:r>
-      <w:r>
-        <w:rPr>
-          <w:lang w:val="en-US"/>
-        </w:rPr>
-        <w:t>: Non-parametric models, do not make strong assumptions about the form of the distribution of the underlying training data.</w:t>
+      <w:proofErr w:type="gramStart"/>
+      <w:r>
+        <w:rPr>
+          <w:lang w:val="en-US"/>
+        </w:rPr>
+        <w:t>Non-parametric</w:t>
+      </w:r>
+      <w:proofErr w:type="gramEnd"/>
+      <w:r>
+        <w:rPr>
+          <w:lang w:val="en-US"/>
+        </w:rPr>
+        <w:t xml:space="preserve"> models, do not make strong assumptions about the form of the distribution of the underlying training data.</w:t>
       </w:r>
     </w:p>
     <w:p>
@@ -637,44 +529,43 @@
         <w:rPr>
           <w:lang w:val="en-US"/>
         </w:rPr>
-        <w:t>: A</w:t>
-      </w:r>
-      <w:r>
-        <w:rPr>
-          <w:lang w:val="en-US"/>
-        </w:rPr>
-        <w:t xml:space="preserve"> data point that is </w:t>
-      </w:r>
-      <w:r>
-        <w:rPr>
-          <w:lang w:val="en-US"/>
-        </w:rPr>
-        <w:t>very</w:t>
-      </w:r>
-      <w:r>
-        <w:rPr>
-          <w:lang w:val="en-US"/>
-        </w:rPr>
-        <w:t xml:space="preserve"> different from the rest</w:t>
-      </w:r>
-      <w:r>
-        <w:rPr>
-          <w:lang w:val="en-US"/>
-        </w:rPr>
-        <w:t>.</w:t>
-      </w:r>
-    </w:p>
-    <w:p>
-      <w:r>
-        <w:rPr>
-          <w:b/>
-          <w:bCs/>
+        <w:t>: A data point that is very different from the rest.</w:t>
+      </w:r>
+    </w:p>
+    <w:p>
+      <w:pPr>
+        <w:rPr>
+          <w:lang w:val="en-US"/>
+        </w:rPr>
+      </w:pPr>
+      <w:r>
+        <w:rPr>
+          <w:b/>
+          <w:bCs/>
+          <w:lang w:val="en-US"/>
         </w:rPr>
         <w:lastRenderedPageBreak/>
         <w:t>Overfitting</w:t>
       </w:r>
       <w:r>
-        <w:t>: Describes a model that fits the training data too well, so that it models the noise in the training data, and does not generalize well to unseen data.</w:t>
+        <w:rPr>
+          <w:lang w:val="en-US"/>
+        </w:rPr>
+        <w:t xml:space="preserve">: Describes a model that fits the training data too well, so that it models the noise in the training </w:t>
+      </w:r>
+      <w:proofErr w:type="gramStart"/>
+      <w:r>
+        <w:rPr>
+          <w:lang w:val="en-US"/>
+        </w:rPr>
+        <w:t>data, and</w:t>
+      </w:r>
+      <w:proofErr w:type="gramEnd"/>
+      <w:r>
+        <w:rPr>
+          <w:lang w:val="en-US"/>
+        </w:rPr>
+        <w:t xml:space="preserve"> does not generalize well to unseen data.</w:t>
       </w:r>
     </w:p>
     <w:p>
@@ -695,19 +586,7 @@
         <w:rPr>
           <w:lang w:val="en-US"/>
         </w:rPr>
-        <w:t>: A c</w:t>
-      </w:r>
-      <w:r>
-        <w:rPr>
-          <w:lang w:val="en-US"/>
-        </w:rPr>
-        <w:t xml:space="preserve">lassification metric </w:t>
-      </w:r>
-      <w:r>
-        <w:rPr>
-          <w:lang w:val="en-US"/>
-        </w:rPr>
-        <w:t>that measures the model’s ability to classify the positive class, i.e., the percentage of correctly predicted observations out of all predictions of the positive class.</w:t>
+        <w:t>: A classification metric that measures the model’s ability to classify the positive class, i.e., the percentage of correctly predicted observations out of all predictions of the positive class.</w:t>
       </w:r>
     </w:p>
     <w:p>
@@ -728,31 +607,7 @@
         <w:rPr>
           <w:lang w:val="en-US"/>
         </w:rPr>
-        <w:t xml:space="preserve">: Describes the </w:t>
-      </w:r>
-      <w:r>
-        <w:rPr>
-          <w:lang w:val="en-US"/>
-        </w:rPr>
-        <w:t>manipulation or deletion of data before it is used</w:t>
-      </w:r>
-      <w:r>
-        <w:rPr>
-          <w:lang w:val="en-US"/>
-        </w:rPr>
-        <w:t xml:space="preserve"> in a machine learning algorithm</w:t>
-      </w:r>
-      <w:r>
-        <w:rPr>
-          <w:lang w:val="en-US"/>
-        </w:rPr>
-        <w:t xml:space="preserve"> to ensure or improve performance</w:t>
-      </w:r>
-      <w:r>
-        <w:rPr>
-          <w:lang w:val="en-US"/>
-        </w:rPr>
-        <w:t>.</w:t>
+        <w:t>: Describes the manipulation or deletion of data before it is used in a machine learning algorithm to ensure or improve performance.</w:t>
       </w:r>
     </w:p>
     <w:p>
@@ -773,19 +628,7 @@
         <w:rPr>
           <w:lang w:val="en-US"/>
         </w:rPr>
-        <w:t xml:space="preserve">: Also called sensitivity. </w:t>
-      </w:r>
-      <w:r>
-        <w:rPr>
-          <w:lang w:val="en-US"/>
-        </w:rPr>
-        <w:t xml:space="preserve">A classification metric that indicates the </w:t>
-      </w:r>
-      <w:r>
-        <w:rPr>
-          <w:lang w:val="en-US"/>
-        </w:rPr>
-        <w:t>“sensitivity” of the model to observations of the positive class, i.e., the percentage of correctly predicted positive observations out of all positive observations in the sample</w:t>
+        <w:t>: Also called sensitivity. A classification metric that indicates the “sensitivity” of the model to observations of the positive class, i.e., the percentage of correctly predicted positive observations out of all positive observations in the sample</w:t>
       </w:r>
     </w:p>
     <w:p>
@@ -808,34 +651,76 @@
         <w:rPr>
           <w:lang w:val="en-US"/>
         </w:rPr>
-        <w:t>:</w:t>
-      </w:r>
-      <w:r>
-        <w:rPr>
-          <w:lang w:val="en-US"/>
-        </w:rPr>
-        <w:t xml:space="preserve"> Prediction of a numerical variable.</w:t>
-      </w:r>
-    </w:p>
-    <w:p>
-      <w:pPr>
-        <w:rPr>
-          <w:lang w:val="en-US"/>
-        </w:rPr>
-      </w:pPr>
-      <w:r>
-        <w:rPr>
-          <w:b/>
-          <w:bCs/>
-          <w:lang w:val="en-US"/>
-        </w:rPr>
-        <w:t>Root (decision tree)</w:t>
-      </w:r>
-      <w:r>
-        <w:rPr>
-          <w:lang w:val="en-US"/>
-        </w:rPr>
-        <w:t>: The beginning of the tree. First split based on entire data.</w:t>
+        <w:t>: Prediction of a numerical variable.</w:t>
+      </w:r>
+    </w:p>
+    <w:p>
+      <w:pPr>
+        <w:rPr>
+          <w:lang w:val="en-US"/>
+        </w:rPr>
+      </w:pPr>
+      <w:r>
+        <w:rPr>
+          <w:b/>
+          <w:bCs/>
+          <w:lang w:val="en-US"/>
+        </w:rPr>
+        <w:t>Root</w:t>
+      </w:r>
+      <w:r>
+        <w:rPr>
+          <w:lang w:val="en-US"/>
+        </w:rPr>
+        <w:t xml:space="preserve">: </w:t>
+      </w:r>
+      <w:r>
+        <w:rPr>
+          <w:lang w:val="en-US"/>
+        </w:rPr>
+        <w:t>In decision tree models, the root marks t</w:t>
+      </w:r>
+      <w:r>
+        <w:rPr>
+          <w:lang w:val="en-US"/>
+        </w:rPr>
+        <w:t xml:space="preserve">he beginning of the tree. </w:t>
+      </w:r>
+      <w:r>
+        <w:rPr>
+          <w:lang w:val="en-US"/>
+        </w:rPr>
+        <w:t>It is the f</w:t>
+      </w:r>
+      <w:r>
+        <w:rPr>
+          <w:lang w:val="en-US"/>
+        </w:rPr>
+        <w:t xml:space="preserve">irst split </w:t>
+      </w:r>
+      <w:r>
+        <w:rPr>
+          <w:lang w:val="en-US"/>
+        </w:rPr>
+        <w:t xml:space="preserve">and </w:t>
+      </w:r>
+      <w:r>
+        <w:rPr>
+          <w:lang w:val="en-US"/>
+        </w:rPr>
+        <w:t xml:space="preserve">based on </w:t>
+      </w:r>
+      <w:r>
+        <w:rPr>
+          <w:lang w:val="en-US"/>
+        </w:rPr>
+        <w:t xml:space="preserve">the </w:t>
+      </w:r>
+      <w:r>
+        <w:rPr>
+          <w:lang w:val="en-US"/>
+        </w:rPr>
+        <w:t>entire data.</w:t>
       </w:r>
     </w:p>
     <w:p>
@@ -856,54 +741,51 @@
         <w:rPr>
           <w:lang w:val="en-US"/>
         </w:rPr>
+        <w:t>: Also called Recall. A classification metric that indicates the “sensitivity” of the model to observations of the positive class, i.e., the percentage of correctly predicted positive observations out of all positive observations in the sample</w:t>
+      </w:r>
+    </w:p>
+    <w:p>
+      <w:pPr>
+        <w:rPr>
+          <w:lang w:val="en-US"/>
+        </w:rPr>
+      </w:pPr>
+      <w:r>
+        <w:rPr>
+          <w:b/>
+          <w:bCs/>
+          <w:lang w:val="en-US"/>
+        </w:rPr>
+        <w:t>SMOTE</w:t>
+      </w:r>
+      <w:r>
+        <w:rPr>
+          <w:lang w:val="en-US"/>
+        </w:rPr>
         <w:t xml:space="preserve">: </w:t>
       </w:r>
       <w:r>
         <w:rPr>
           <w:lang w:val="en-US"/>
         </w:rPr>
-        <w:t xml:space="preserve">Also called </w:t>
-      </w:r>
-      <w:r>
-        <w:rPr>
-          <w:lang w:val="en-US"/>
-        </w:rPr>
-        <w:t>Recall</w:t>
-      </w:r>
-      <w:r>
-        <w:rPr>
-          <w:lang w:val="en-US"/>
-        </w:rPr>
-        <w:t>. A classification metric that indicates the “sensitivity” of the model to observations of the positive class, i.e., the percentage of correctly predicted positive observations out of all positive observations in the sample</w:t>
-      </w:r>
-    </w:p>
-    <w:p>
-      <w:r>
-        <w:rPr>
-          <w:b/>
-          <w:bCs/>
-        </w:rPr>
-        <w:t>SMOTE</w:t>
-      </w:r>
-      <w:r>
-        <w:t xml:space="preserve">: </w:t>
-      </w:r>
-      <w:r>
-        <w:t>S</w:t>
-      </w:r>
-      <w:r>
-        <w:t>ynthetic minority oversampling technique</w:t>
-      </w:r>
-      <w:r>
-        <w:t xml:space="preserve"> (SMOTE) is a</w:t>
-      </w:r>
-      <w:r>
+        <w:t>Synthetic minority oversampling technique (SMOTE) is a</w:t>
+      </w:r>
+      <w:r>
+        <w:rPr>
+          <w:lang w:val="en-US"/>
+        </w:rPr>
         <w:t>n</w:t>
       </w:r>
       <w:r>
+        <w:rPr>
+          <w:lang w:val="en-US"/>
+        </w:rPr>
         <w:t xml:space="preserve"> algorithm </w:t>
       </w:r>
       <w:r>
+        <w:rPr>
+          <w:lang w:val="en-US"/>
+        </w:rPr>
         <w:t>that creates new synthetic examples of the minority class.</w:t>
       </w:r>
     </w:p>
@@ -925,55 +807,7 @@
         <w:rPr>
           <w:lang w:val="en-US"/>
         </w:rPr>
-        <w:t xml:space="preserve">: </w:t>
-      </w:r>
-      <w:r>
-        <w:rPr>
-          <w:lang w:val="en-US"/>
-        </w:rPr>
-        <w:t xml:space="preserve">A classification metric that measures the model’s ability to classify the </w:t>
-      </w:r>
-      <w:r>
-        <w:rPr>
-          <w:lang w:val="en-US"/>
-        </w:rPr>
-        <w:t>negative</w:t>
-      </w:r>
-      <w:r>
-        <w:rPr>
-          <w:lang w:val="en-US"/>
-        </w:rPr>
-        <w:t xml:space="preserve"> class</w:t>
-      </w:r>
-      <w:r>
-        <w:rPr>
-          <w:lang w:val="en-US"/>
-        </w:rPr>
-        <w:t xml:space="preserve">, i.e., </w:t>
-      </w:r>
-      <w:r>
-        <w:rPr>
-          <w:lang w:val="en-US"/>
-        </w:rPr>
-        <w:t xml:space="preserve">the percentage of correctly predicted observations out of all predictions of the </w:t>
-      </w:r>
-      <w:r>
-        <w:rPr>
-          <w:lang w:val="en-US"/>
-        </w:rPr>
-        <w:t>negative</w:t>
-      </w:r>
-      <w:r>
-        <w:rPr>
-          <w:lang w:val="en-US"/>
-        </w:rPr>
-        <w:t xml:space="preserve"> class</w:t>
-      </w:r>
-      <w:r>
-        <w:rPr>
-          <w:lang w:val="en-US"/>
-        </w:rPr>
-        <w:t>.</w:t>
+        <w:t>: A classification metric that measures the model’s ability to classify the negative class, i.e., the percentage of correctly predicted observations out of all predictions of the negative class.</w:t>
       </w:r>
     </w:p>
     <w:p>
@@ -994,44 +828,27 @@
         <w:rPr>
           <w:lang w:val="en-US"/>
         </w:rPr>
-        <w:t>: T</w:t>
-      </w:r>
-      <w:r>
-        <w:rPr>
-          <w:lang w:val="en-US"/>
-        </w:rPr>
-        <w:t>he process of putting different variables on the same scale</w:t>
-      </w:r>
-      <w:r>
-        <w:rPr>
-          <w:lang w:val="en-US"/>
-        </w:rPr>
-        <w:t>.</w:t>
-      </w:r>
-    </w:p>
-    <w:p>
-      <w:r>
-        <w:rPr>
-          <w:b/>
-          <w:bCs/>
-        </w:rPr>
-        <w:t>Stratified cross</w:t>
-      </w:r>
-      <w:r>
-        <w:rPr>
-          <w:b/>
-          <w:bCs/>
-        </w:rPr>
-        <w:t>-</w:t>
-      </w:r>
-      <w:r>
-        <w:rPr>
-          <w:b/>
-          <w:bCs/>
-        </w:rPr>
-        <w:t>validation</w:t>
-      </w:r>
-      <w:r>
+        <w:t>: The process of putting different variables on the same scale.</w:t>
+      </w:r>
+    </w:p>
+    <w:p>
+      <w:pPr>
+        <w:rPr>
+          <w:lang w:val="en-US"/>
+        </w:rPr>
+      </w:pPr>
+      <w:r>
+        <w:rPr>
+          <w:b/>
+          <w:bCs/>
+          <w:lang w:val="en-US"/>
+        </w:rPr>
+        <w:t>Stratified cross-validation</w:t>
+      </w:r>
+      <w:r>
+        <w:rPr>
+          <w:lang w:val="en-US"/>
+        </w:rPr>
         <w:t>: Selects cross validation folds, so that the class distribution stays the same across all folds.</w:t>
       </w:r>
     </w:p>
@@ -1055,37 +872,21 @@
         <w:rPr>
           <w:lang w:val="en-US"/>
         </w:rPr>
-        <w:t xml:space="preserve">: </w:t>
-      </w:r>
-      <w:r>
-        <w:rPr>
-          <w:lang w:val="en-US"/>
-        </w:rPr>
-        <w:t xml:space="preserve">A machine learning problem in which the models tries to learn </w:t>
-      </w:r>
-      <w:r>
-        <w:rPr>
-          <w:lang w:val="en-US"/>
-        </w:rPr>
-        <w:t xml:space="preserve">a function that maps an input to an output based on example </w:t>
-      </w:r>
-      <w:r>
-        <w:rPr>
-          <w:lang w:val="en-US"/>
-        </w:rPr>
-        <w:t xml:space="preserve">labelled </w:t>
-      </w:r>
-      <w:r>
-        <w:rPr>
-          <w:lang w:val="en-US"/>
-        </w:rPr>
-        <w:t>input-output pairs</w:t>
-      </w:r>
-      <w:r>
-        <w:rPr>
-          <w:lang w:val="en-US"/>
-        </w:rPr>
-        <w:t>.</w:t>
+        <w:t xml:space="preserve">: A machine learning problem in which the models </w:t>
+      </w:r>
+      <w:proofErr w:type="gramStart"/>
+      <w:r>
+        <w:rPr>
+          <w:lang w:val="en-US"/>
+        </w:rPr>
+        <w:t>tries</w:t>
+      </w:r>
+      <w:proofErr w:type="gramEnd"/>
+      <w:r>
+        <w:rPr>
+          <w:lang w:val="en-US"/>
+        </w:rPr>
+        <w:t xml:space="preserve"> to learn a function that maps an input to an output based on example labelled input-output pairs.</w:t>
       </w:r>
     </w:p>
     <w:p>
@@ -1127,27 +928,16 @@
         <w:rPr>
           <w:lang w:val="en-US"/>
         </w:rPr>
-        <w:t>: Refers to the partitioning algorithm of</w:t>
-      </w:r>
-      <w:r>
-        <w:rPr>
-          <w:lang w:val="en-US"/>
-        </w:rPr>
-        <w:t xml:space="preserve"> </w:t>
-      </w:r>
-      <w:r>
-        <w:rPr>
-          <w:lang w:val="en-US"/>
-        </w:rPr>
-        <w:t>decision trees, where the entire data or root is at the top, then splits are successively added.</w:t>
-      </w:r>
-    </w:p>
-    <w:p>
-      <w:pPr>
-        <w:rPr>
-          <w:lang w:val="en-US"/>
-        </w:rPr>
-      </w:pPr>
+        <w:t>: Refers to the partitioning algorithm of decision trees, where the entire data or root is at the top, then splits are successively added.</w:t>
+      </w:r>
+    </w:p>
+    <w:p>
+      <w:pPr>
+        <w:rPr>
+          <w:lang w:val="en-US"/>
+        </w:rPr>
+      </w:pPr>
+      <w:proofErr w:type="gramStart"/>
       <w:r>
         <w:rPr>
           <w:b/>
@@ -1156,35 +946,12 @@
         </w:rPr>
         <w:t>White-box</w:t>
       </w:r>
-      <w:r>
-        <w:rPr>
-          <w:lang w:val="en-US"/>
-        </w:rPr>
-        <w:t xml:space="preserve">: A </w:t>
-      </w:r>
-      <w:r>
-        <w:rPr>
-          <w:lang w:val="en-US"/>
-        </w:rPr>
-        <w:t>type of model</w:t>
-      </w:r>
-      <w:r>
-        <w:rPr>
-          <w:lang w:val="en-US"/>
-        </w:rPr>
-        <w:t xml:space="preserve"> where the behavior can be explained</w:t>
-      </w:r>
-      <w:r>
-        <w:rPr>
-          <w:lang w:val="en-US"/>
-        </w:rPr>
-        <w:t xml:space="preserve">, </w:t>
-      </w:r>
-      <w:r>
-        <w:rPr>
-          <w:lang w:val="en-US"/>
-        </w:rPr>
-        <w:t>and the process that led to a particular prediction is transparent. Opposite of a black-box model.</w:t>
+      <w:proofErr w:type="gramEnd"/>
+      <w:r>
+        <w:rPr>
+          <w:lang w:val="en-US"/>
+        </w:rPr>
+        <w:t>: A type of model where the behavior can be explained, and the process that led to a particular prediction is transparent. Opposite of a black-box model.</w:t>
       </w:r>
     </w:p>
     <w:p>
@@ -1305,33 +1072,1920 @@
       </w:pPr>
     </w:p>
     <w:p>
-      <w:r>
+      <w:pPr>
+        <w:rPr>
+          <w:lang w:val="en-US"/>
+        </w:rPr>
+      </w:pPr>
+      <w:r>
+        <w:rPr>
+          <w:lang w:val="en-US"/>
+        </w:rPr>
         <w:br w:type="page"/>
       </w:r>
     </w:p>
     <w:p>
       <w:pPr>
         <w:pStyle w:val="Heading1"/>
-      </w:pPr>
-      <w:r>
+        <w:numPr>
+          <w:ilvl w:val="0"/>
+          <w:numId w:val="2"/>
+        </w:numPr>
+        <w:rPr>
+          <w:lang w:val="en-US"/>
+        </w:rPr>
+      </w:pPr>
+      <w:r>
+        <w:rPr>
+          <w:lang w:val="en-US"/>
+        </w:rPr>
         <w:lastRenderedPageBreak/>
         <w:t>Intermediate / Negative Results:</w:t>
       </w:r>
     </w:p>
-    <w:p/>
-    <w:p/>
-    <w:p/>
-    <w:p/>
+    <w:p>
+      <w:pPr>
+        <w:pStyle w:val="Heading3"/>
+        <w:rPr>
+          <w:rStyle w:val="s867d5da40"/>
+        </w:rPr>
+      </w:pPr>
+      <w:r>
+        <w:rPr>
+          <w:rStyle w:val="s867d5da40"/>
+        </w:rPr>
+        <w:t>2) Hyperparameter Tuning Models (CV = k-fold, loss = accuracy)</w:t>
+      </w:r>
+    </w:p>
+    <w:p>
+      <w:r>
+        <w:t>DT</w:t>
+      </w:r>
+      <w:r>
+        <w:tab/>
+      </w:r>
+      <w:r>
+        <w:tab/>
+      </w:r>
+      <w:r>
+        <w:tab/>
+      </w:r>
+      <w:r>
+        <w:tab/>
+      </w:r>
+      <w:r>
+        <w:tab/>
+      </w:r>
+      <w:r>
+        <w:tab/>
+        <w:t>KNN</w:t>
+      </w:r>
+    </w:p>
+    <w:p>
+      <w:pPr>
+        <w:spacing w:after="0" w:line="240" w:lineRule="auto"/>
+        <w:rPr>
+          <w:rFonts w:ascii="Times New Roman" w:eastAsia="Times New Roman" w:hAnsi="Times New Roman" w:cs="Times New Roman"/>
+          <w:sz w:val="24"/>
+          <w:szCs w:val="24"/>
+          <w:lang w:eastAsia="en-GB"/>
+        </w:rPr>
+      </w:pPr>
+      <w:r>
+        <w:rPr>
+          <w:rFonts w:ascii="Times New Roman" w:eastAsia="Times New Roman" w:hAnsi="Times New Roman" w:cs="Times New Roman"/>
+          <w:noProof/>
+          <w:sz w:val="24"/>
+          <w:szCs w:val="24"/>
+          <w:lang w:eastAsia="en-GB"/>
+        </w:rPr>
+        <w:drawing>
+          <wp:inline distT="0" distB="0" distL="0" distR="0" wp14:anchorId="1EB179DC" wp14:editId="6DC696EE">
+            <wp:extent cx="1524000" cy="1140856"/>
+            <wp:effectExtent l="0" t="0" r="0" b="2540"/>
+            <wp:docPr id="1" name="Picture 1" descr="Chart, bar chart&#10;&#10;Description automatically generated"/>
+            <wp:cNvGraphicFramePr>
+              <a:graphicFrameLocks xmlns:a="http://schemas.openxmlformats.org/drawingml/2006/main" noChangeAspect="1"/>
+            </wp:cNvGraphicFramePr>
+            <a:graphic xmlns:a="http://schemas.openxmlformats.org/drawingml/2006/main">
+              <a:graphicData uri="http://schemas.openxmlformats.org/drawingml/2006/picture">
+                <pic:pic xmlns:pic="http://schemas.openxmlformats.org/drawingml/2006/picture">
+                  <pic:nvPicPr>
+                    <pic:cNvPr id="1" name="Picture 1" descr="Chart, bar chart&#10;&#10;Description automatically generated"/>
+                    <pic:cNvPicPr>
+                      <a:picLocks noChangeAspect="1" noChangeArrowheads="1"/>
+                    </pic:cNvPicPr>
+                  </pic:nvPicPr>
+                  <pic:blipFill>
+                    <a:blip r:embed="rId8">
+                      <a:extLst>
+                        <a:ext uri="{28A0092B-C50C-407E-A947-70E740481C1C}">
+                          <a14:useLocalDpi xmlns:a14="http://schemas.microsoft.com/office/drawing/2010/main" val="0"/>
+                        </a:ext>
+                      </a:extLst>
+                    </a:blip>
+                    <a:srcRect/>
+                    <a:stretch>
+                      <a:fillRect/>
+                    </a:stretch>
+                  </pic:blipFill>
+                  <pic:spPr bwMode="auto">
+                    <a:xfrm>
+                      <a:off x="0" y="0"/>
+                      <a:ext cx="1526702" cy="1142879"/>
+                    </a:xfrm>
+                    <a:prstGeom prst="rect">
+                      <a:avLst/>
+                    </a:prstGeom>
+                    <a:noFill/>
+                    <a:ln>
+                      <a:noFill/>
+                    </a:ln>
+                  </pic:spPr>
+                </pic:pic>
+              </a:graphicData>
+            </a:graphic>
+          </wp:inline>
+        </w:drawing>
+      </w:r>
+      <w:r>
+        <w:rPr>
+          <w:rFonts w:ascii="Times New Roman" w:eastAsia="Times New Roman" w:hAnsi="Times New Roman" w:cs="Times New Roman"/>
+          <w:noProof/>
+          <w:sz w:val="24"/>
+          <w:szCs w:val="24"/>
+          <w:lang w:eastAsia="en-GB"/>
+        </w:rPr>
+        <w:drawing>
+          <wp:inline distT="0" distB="0" distL="0" distR="0" wp14:anchorId="6F4BBD54" wp14:editId="2A4E90CF">
+            <wp:extent cx="1257300" cy="887052"/>
+            <wp:effectExtent l="0" t="0" r="0" b="8890"/>
+            <wp:docPr id="2" name="Picture 2" descr="A picture containing table&#10;&#10;Description automatically generated"/>
+            <wp:cNvGraphicFramePr>
+              <a:graphicFrameLocks xmlns:a="http://schemas.openxmlformats.org/drawingml/2006/main" noChangeAspect="1"/>
+            </wp:cNvGraphicFramePr>
+            <a:graphic xmlns:a="http://schemas.openxmlformats.org/drawingml/2006/main">
+              <a:graphicData uri="http://schemas.openxmlformats.org/drawingml/2006/picture">
+                <pic:pic xmlns:pic="http://schemas.openxmlformats.org/drawingml/2006/picture">
+                  <pic:nvPicPr>
+                    <pic:cNvPr id="2" name="Picture 2" descr="A picture containing table&#10;&#10;Description automatically generated"/>
+                    <pic:cNvPicPr/>
+                  </pic:nvPicPr>
+                  <pic:blipFill>
+                    <a:blip r:embed="rId9"/>
+                    <a:stretch>
+                      <a:fillRect/>
+                    </a:stretch>
+                  </pic:blipFill>
+                  <pic:spPr>
+                    <a:xfrm>
+                      <a:off x="0" y="0"/>
+                      <a:ext cx="1259517" cy="888616"/>
+                    </a:xfrm>
+                    <a:prstGeom prst="rect">
+                      <a:avLst/>
+                    </a:prstGeom>
+                  </pic:spPr>
+                </pic:pic>
+              </a:graphicData>
+            </a:graphic>
+          </wp:inline>
+        </w:drawing>
+      </w:r>
+      <w:r>
+        <w:rPr>
+          <w:rFonts w:ascii="Times New Roman" w:eastAsia="Times New Roman" w:hAnsi="Times New Roman" w:cs="Times New Roman"/>
+          <w:noProof/>
+          <w:sz w:val="24"/>
+          <w:szCs w:val="24"/>
+          <w:lang w:eastAsia="en-GB"/>
+        </w:rPr>
+        <w:drawing>
+          <wp:inline distT="0" distB="0" distL="0" distR="0" wp14:anchorId="6B8CA207" wp14:editId="0D30D537">
+            <wp:extent cx="1562100" cy="1169158"/>
+            <wp:effectExtent l="0" t="0" r="0" b="0"/>
+            <wp:docPr id="3" name="Picture 3" descr="Chart, bar chart&#10;&#10;Description automatically generated"/>
+            <wp:cNvGraphicFramePr>
+              <a:graphicFrameLocks xmlns:a="http://schemas.openxmlformats.org/drawingml/2006/main" noChangeAspect="1"/>
+            </wp:cNvGraphicFramePr>
+            <a:graphic xmlns:a="http://schemas.openxmlformats.org/drawingml/2006/main">
+              <a:graphicData uri="http://schemas.openxmlformats.org/drawingml/2006/picture">
+                <pic:pic xmlns:pic="http://schemas.openxmlformats.org/drawingml/2006/picture">
+                  <pic:nvPicPr>
+                    <pic:cNvPr id="3" name="Picture 3" descr="Chart, bar chart&#10;&#10;Description automatically generated"/>
+                    <pic:cNvPicPr>
+                      <a:picLocks noChangeAspect="1" noChangeArrowheads="1"/>
+                    </pic:cNvPicPr>
+                  </pic:nvPicPr>
+                  <pic:blipFill>
+                    <a:blip r:embed="rId10">
+                      <a:extLst>
+                        <a:ext uri="{28A0092B-C50C-407E-A947-70E740481C1C}">
+                          <a14:useLocalDpi xmlns:a14="http://schemas.microsoft.com/office/drawing/2010/main" val="0"/>
+                        </a:ext>
+                      </a:extLst>
+                    </a:blip>
+                    <a:srcRect/>
+                    <a:stretch>
+                      <a:fillRect/>
+                    </a:stretch>
+                  </pic:blipFill>
+                  <pic:spPr bwMode="auto">
+                    <a:xfrm>
+                      <a:off x="0" y="0"/>
+                      <a:ext cx="1574901" cy="1178739"/>
+                    </a:xfrm>
+                    <a:prstGeom prst="rect">
+                      <a:avLst/>
+                    </a:prstGeom>
+                    <a:noFill/>
+                    <a:ln>
+                      <a:noFill/>
+                    </a:ln>
+                  </pic:spPr>
+                </pic:pic>
+              </a:graphicData>
+            </a:graphic>
+          </wp:inline>
+        </w:drawing>
+      </w:r>
+      <w:r>
+        <w:rPr>
+          <w:rFonts w:ascii="Times New Roman" w:eastAsia="Times New Roman" w:hAnsi="Times New Roman" w:cs="Times New Roman"/>
+          <w:noProof/>
+          <w:sz w:val="24"/>
+          <w:szCs w:val="24"/>
+          <w:lang w:eastAsia="en-GB"/>
+        </w:rPr>
+        <w:drawing>
+          <wp:inline distT="0" distB="0" distL="0" distR="0" wp14:anchorId="384F3A7D" wp14:editId="528398CA">
+            <wp:extent cx="1333500" cy="984031"/>
+            <wp:effectExtent l="0" t="0" r="0" b="6985"/>
+            <wp:docPr id="4" name="Picture 4" descr="Text&#10;&#10;Description automatically generated"/>
+            <wp:cNvGraphicFramePr>
+              <a:graphicFrameLocks xmlns:a="http://schemas.openxmlformats.org/drawingml/2006/main" noChangeAspect="1"/>
+            </wp:cNvGraphicFramePr>
+            <a:graphic xmlns:a="http://schemas.openxmlformats.org/drawingml/2006/main">
+              <a:graphicData uri="http://schemas.openxmlformats.org/drawingml/2006/picture">
+                <pic:pic xmlns:pic="http://schemas.openxmlformats.org/drawingml/2006/picture">
+                  <pic:nvPicPr>
+                    <pic:cNvPr id="4" name="Picture 4" descr="Text&#10;&#10;Description automatically generated"/>
+                    <pic:cNvPicPr/>
+                  </pic:nvPicPr>
+                  <pic:blipFill>
+                    <a:blip r:embed="rId11"/>
+                    <a:stretch>
+                      <a:fillRect/>
+                    </a:stretch>
+                  </pic:blipFill>
+                  <pic:spPr>
+                    <a:xfrm>
+                      <a:off x="0" y="0"/>
+                      <a:ext cx="1334251" cy="984585"/>
+                    </a:xfrm>
+                    <a:prstGeom prst="rect">
+                      <a:avLst/>
+                    </a:prstGeom>
+                  </pic:spPr>
+                </pic:pic>
+              </a:graphicData>
+            </a:graphic>
+          </wp:inline>
+        </w:drawing>
+      </w:r>
+    </w:p>
+    <w:p>
+      <w:pPr>
+        <w:pStyle w:val="Heading3"/>
+        <w:rPr>
+          <w:rStyle w:val="s867d5da40"/>
+        </w:rPr>
+      </w:pPr>
+      <w:r>
+        <w:rPr>
+          <w:rStyle w:val="s867d5da40"/>
+        </w:rPr>
+        <w:t>3) Hyperparameter Tuning Models (CV = k-fold, loss = f-beta)</w:t>
+      </w:r>
+    </w:p>
+    <w:p>
+      <w:r>
+        <w:t>DT</w:t>
+      </w:r>
+      <w:r>
+        <w:tab/>
+      </w:r>
+      <w:r>
+        <w:tab/>
+      </w:r>
+      <w:r>
+        <w:tab/>
+      </w:r>
+      <w:r>
+        <w:tab/>
+      </w:r>
+      <w:r>
+        <w:tab/>
+      </w:r>
+      <w:r>
+        <w:tab/>
+        <w:t>KNN</w:t>
+      </w:r>
+    </w:p>
+    <w:p>
+      <w:pPr>
+        <w:spacing w:after="0" w:line="240" w:lineRule="auto"/>
+        <w:rPr>
+          <w:rFonts w:ascii="Times New Roman" w:eastAsia="Times New Roman" w:hAnsi="Times New Roman" w:cs="Times New Roman"/>
+          <w:sz w:val="24"/>
+          <w:szCs w:val="24"/>
+          <w:lang w:eastAsia="en-GB"/>
+        </w:rPr>
+      </w:pPr>
+      <w:r>
+        <w:rPr>
+          <w:rFonts w:ascii="Times New Roman" w:eastAsia="Times New Roman" w:hAnsi="Times New Roman" w:cs="Times New Roman"/>
+          <w:noProof/>
+          <w:sz w:val="24"/>
+          <w:szCs w:val="24"/>
+          <w:lang w:eastAsia="en-GB"/>
+        </w:rPr>
+        <w:drawing>
+          <wp:inline distT="0" distB="0" distL="0" distR="0" wp14:anchorId="6CE72843" wp14:editId="0736C388">
+            <wp:extent cx="1391143" cy="1041400"/>
+            <wp:effectExtent l="0" t="0" r="0" b="6350"/>
+            <wp:docPr id="5" name="Picture 5" descr="Chart&#10;&#10;Description automatically generated"/>
+            <wp:cNvGraphicFramePr>
+              <a:graphicFrameLocks xmlns:a="http://schemas.openxmlformats.org/drawingml/2006/main" noChangeAspect="1"/>
+            </wp:cNvGraphicFramePr>
+            <a:graphic xmlns:a="http://schemas.openxmlformats.org/drawingml/2006/main">
+              <a:graphicData uri="http://schemas.openxmlformats.org/drawingml/2006/picture">
+                <pic:pic xmlns:pic="http://schemas.openxmlformats.org/drawingml/2006/picture">
+                  <pic:nvPicPr>
+                    <pic:cNvPr id="5" name="Picture 5" descr="Chart&#10;&#10;Description automatically generated"/>
+                    <pic:cNvPicPr>
+                      <a:picLocks noChangeAspect="1" noChangeArrowheads="1"/>
+                    </pic:cNvPicPr>
+                  </pic:nvPicPr>
+                  <pic:blipFill>
+                    <a:blip r:embed="rId12" cstate="print">
+                      <a:extLst>
+                        <a:ext uri="{28A0092B-C50C-407E-A947-70E740481C1C}">
+                          <a14:useLocalDpi xmlns:a14="http://schemas.microsoft.com/office/drawing/2010/main" val="0"/>
+                        </a:ext>
+                      </a:extLst>
+                    </a:blip>
+                    <a:srcRect/>
+                    <a:stretch>
+                      <a:fillRect/>
+                    </a:stretch>
+                  </pic:blipFill>
+                  <pic:spPr bwMode="auto">
+                    <a:xfrm>
+                      <a:off x="0" y="0"/>
+                      <a:ext cx="1392846" cy="1042675"/>
+                    </a:xfrm>
+                    <a:prstGeom prst="rect">
+                      <a:avLst/>
+                    </a:prstGeom>
+                    <a:noFill/>
+                    <a:ln>
+                      <a:noFill/>
+                    </a:ln>
+                  </pic:spPr>
+                </pic:pic>
+              </a:graphicData>
+            </a:graphic>
+          </wp:inline>
+        </w:drawing>
+      </w:r>
+      <w:r>
+        <w:drawing>
+          <wp:inline distT="0" distB="0" distL="0" distR="0" wp14:anchorId="0171E40B" wp14:editId="281E3453">
+            <wp:extent cx="1200150" cy="777456"/>
+            <wp:effectExtent l="0" t="0" r="0" b="3810"/>
+            <wp:docPr id="6" name="Picture 6" descr="Text&#10;&#10;Description automatically generated"/>
+            <wp:cNvGraphicFramePr>
+              <a:graphicFrameLocks xmlns:a="http://schemas.openxmlformats.org/drawingml/2006/main" noChangeAspect="1"/>
+            </wp:cNvGraphicFramePr>
+            <a:graphic xmlns:a="http://schemas.openxmlformats.org/drawingml/2006/main">
+              <a:graphicData uri="http://schemas.openxmlformats.org/drawingml/2006/picture">
+                <pic:pic xmlns:pic="http://schemas.openxmlformats.org/drawingml/2006/picture">
+                  <pic:nvPicPr>
+                    <pic:cNvPr id="6" name="Picture 6" descr="Text&#10;&#10;Description automatically generated"/>
+                    <pic:cNvPicPr/>
+                  </pic:nvPicPr>
+                  <pic:blipFill>
+                    <a:blip r:embed="rId13"/>
+                    <a:stretch>
+                      <a:fillRect/>
+                    </a:stretch>
+                  </pic:blipFill>
+                  <pic:spPr>
+                    <a:xfrm>
+                      <a:off x="0" y="0"/>
+                      <a:ext cx="1201645" cy="778424"/>
+                    </a:xfrm>
+                    <a:prstGeom prst="rect">
+                      <a:avLst/>
+                    </a:prstGeom>
+                  </pic:spPr>
+                </pic:pic>
+              </a:graphicData>
+            </a:graphic>
+          </wp:inline>
+        </w:drawing>
+      </w:r>
+      <w:r>
+        <w:rPr>
+          <w:rFonts w:ascii="Times New Roman" w:eastAsia="Times New Roman" w:hAnsi="Times New Roman" w:cs="Times New Roman"/>
+          <w:noProof/>
+          <w:sz w:val="24"/>
+          <w:szCs w:val="24"/>
+          <w:lang w:eastAsia="en-GB"/>
+        </w:rPr>
+        <w:drawing>
+          <wp:inline distT="0" distB="0" distL="0" distR="0" wp14:anchorId="76A2F8FB" wp14:editId="6536BC47">
+            <wp:extent cx="1408371" cy="1054100"/>
+            <wp:effectExtent l="0" t="0" r="1905" b="0"/>
+            <wp:docPr id="7" name="Picture 7" descr="Chart, bar chart&#10;&#10;Description automatically generated"/>
+            <wp:cNvGraphicFramePr>
+              <a:graphicFrameLocks xmlns:a="http://schemas.openxmlformats.org/drawingml/2006/main" noChangeAspect="1"/>
+            </wp:cNvGraphicFramePr>
+            <a:graphic xmlns:a="http://schemas.openxmlformats.org/drawingml/2006/main">
+              <a:graphicData uri="http://schemas.openxmlformats.org/drawingml/2006/picture">
+                <pic:pic xmlns:pic="http://schemas.openxmlformats.org/drawingml/2006/picture">
+                  <pic:nvPicPr>
+                    <pic:cNvPr id="7" name="Picture 7" descr="Chart, bar chart&#10;&#10;Description automatically generated"/>
+                    <pic:cNvPicPr>
+                      <a:picLocks noChangeAspect="1" noChangeArrowheads="1"/>
+                    </pic:cNvPicPr>
+                  </pic:nvPicPr>
+                  <pic:blipFill>
+                    <a:blip r:embed="rId14">
+                      <a:extLst>
+                        <a:ext uri="{28A0092B-C50C-407E-A947-70E740481C1C}">
+                          <a14:useLocalDpi xmlns:a14="http://schemas.microsoft.com/office/drawing/2010/main" val="0"/>
+                        </a:ext>
+                      </a:extLst>
+                    </a:blip>
+                    <a:srcRect/>
+                    <a:stretch>
+                      <a:fillRect/>
+                    </a:stretch>
+                  </pic:blipFill>
+                  <pic:spPr bwMode="auto">
+                    <a:xfrm>
+                      <a:off x="0" y="0"/>
+                      <a:ext cx="1411743" cy="1056624"/>
+                    </a:xfrm>
+                    <a:prstGeom prst="rect">
+                      <a:avLst/>
+                    </a:prstGeom>
+                    <a:noFill/>
+                    <a:ln>
+                      <a:noFill/>
+                    </a:ln>
+                  </pic:spPr>
+                </pic:pic>
+              </a:graphicData>
+            </a:graphic>
+          </wp:inline>
+        </w:drawing>
+      </w:r>
+      <w:r>
+        <w:drawing>
+          <wp:inline distT="0" distB="0" distL="0" distR="0" wp14:anchorId="7A2AD5D7" wp14:editId="585A9051">
+            <wp:extent cx="1590897" cy="962159"/>
+            <wp:effectExtent l="0" t="0" r="9525" b="9525"/>
+            <wp:docPr id="8" name="Picture 8" descr="A picture containing chart&#10;&#10;Description automatically generated"/>
+            <wp:cNvGraphicFramePr>
+              <a:graphicFrameLocks xmlns:a="http://schemas.openxmlformats.org/drawingml/2006/main" noChangeAspect="1"/>
+            </wp:cNvGraphicFramePr>
+            <a:graphic xmlns:a="http://schemas.openxmlformats.org/drawingml/2006/main">
+              <a:graphicData uri="http://schemas.openxmlformats.org/drawingml/2006/picture">
+                <pic:pic xmlns:pic="http://schemas.openxmlformats.org/drawingml/2006/picture">
+                  <pic:nvPicPr>
+                    <pic:cNvPr id="8" name="Picture 8" descr="A picture containing chart&#10;&#10;Description automatically generated"/>
+                    <pic:cNvPicPr/>
+                  </pic:nvPicPr>
+                  <pic:blipFill>
+                    <a:blip r:embed="rId15"/>
+                    <a:stretch>
+                      <a:fillRect/>
+                    </a:stretch>
+                  </pic:blipFill>
+                  <pic:spPr>
+                    <a:xfrm>
+                      <a:off x="0" y="0"/>
+                      <a:ext cx="1590897" cy="962159"/>
+                    </a:xfrm>
+                    <a:prstGeom prst="rect">
+                      <a:avLst/>
+                    </a:prstGeom>
+                  </pic:spPr>
+                </pic:pic>
+              </a:graphicData>
+            </a:graphic>
+          </wp:inline>
+        </w:drawing>
+      </w:r>
+    </w:p>
+    <w:p>
+      <w:pPr>
+        <w:pStyle w:val="Heading3"/>
+        <w:rPr>
+          <w:rStyle w:val="s867d5da40"/>
+        </w:rPr>
+      </w:pPr>
+      <w:r>
+        <w:rPr>
+          <w:rStyle w:val="s867d5da40"/>
+        </w:rPr>
+        <w:t>4) Hyperparameter Tuning Models (CV = stratify, loss = accuracy)</w:t>
+      </w:r>
+    </w:p>
+    <w:p>
+      <w:r>
+        <w:t>DT</w:t>
+      </w:r>
+      <w:r>
+        <w:tab/>
+      </w:r>
+      <w:r>
+        <w:tab/>
+      </w:r>
+      <w:r>
+        <w:tab/>
+      </w:r>
+      <w:r>
+        <w:tab/>
+      </w:r>
+      <w:r>
+        <w:tab/>
+      </w:r>
+      <w:r>
+        <w:tab/>
+        <w:t>KNN</w:t>
+      </w:r>
+    </w:p>
+    <w:p>
+      <w:pPr>
+        <w:spacing w:after="0" w:line="240" w:lineRule="auto"/>
+        <w:rPr>
+          <w:rFonts w:ascii="Times New Roman" w:eastAsia="Times New Roman" w:hAnsi="Times New Roman" w:cs="Times New Roman"/>
+          <w:sz w:val="24"/>
+          <w:szCs w:val="24"/>
+          <w:lang w:eastAsia="en-GB"/>
+        </w:rPr>
+      </w:pPr>
+      <w:r>
+        <w:rPr>
+          <w:rFonts w:ascii="Times New Roman" w:eastAsia="Times New Roman" w:hAnsi="Times New Roman" w:cs="Times New Roman"/>
+          <w:noProof/>
+          <w:sz w:val="24"/>
+          <w:szCs w:val="24"/>
+          <w:lang w:eastAsia="en-GB"/>
+        </w:rPr>
+        <w:drawing>
+          <wp:inline distT="0" distB="0" distL="0" distR="0" wp14:anchorId="1A831D1D" wp14:editId="0D91FD9D">
+            <wp:extent cx="1459004" cy="1092200"/>
+            <wp:effectExtent l="0" t="0" r="8255" b="0"/>
+            <wp:docPr id="9" name="Picture 9" descr="Chart, bar chart&#10;&#10;Description automatically generated"/>
+            <wp:cNvGraphicFramePr>
+              <a:graphicFrameLocks xmlns:a="http://schemas.openxmlformats.org/drawingml/2006/main" noChangeAspect="1"/>
+            </wp:cNvGraphicFramePr>
+            <a:graphic xmlns:a="http://schemas.openxmlformats.org/drawingml/2006/main">
+              <a:graphicData uri="http://schemas.openxmlformats.org/drawingml/2006/picture">
+                <pic:pic xmlns:pic="http://schemas.openxmlformats.org/drawingml/2006/picture">
+                  <pic:nvPicPr>
+                    <pic:cNvPr id="9" name="Picture 9" descr="Chart, bar chart&#10;&#10;Description automatically generated"/>
+                    <pic:cNvPicPr>
+                      <a:picLocks noChangeAspect="1" noChangeArrowheads="1"/>
+                    </pic:cNvPicPr>
+                  </pic:nvPicPr>
+                  <pic:blipFill>
+                    <a:blip r:embed="rId8" cstate="print">
+                      <a:extLst>
+                        <a:ext uri="{28A0092B-C50C-407E-A947-70E740481C1C}">
+                          <a14:useLocalDpi xmlns:a14="http://schemas.microsoft.com/office/drawing/2010/main" val="0"/>
+                        </a:ext>
+                      </a:extLst>
+                    </a:blip>
+                    <a:srcRect/>
+                    <a:stretch>
+                      <a:fillRect/>
+                    </a:stretch>
+                  </pic:blipFill>
+                  <pic:spPr bwMode="auto">
+                    <a:xfrm>
+                      <a:off x="0" y="0"/>
+                      <a:ext cx="1460671" cy="1093448"/>
+                    </a:xfrm>
+                    <a:prstGeom prst="rect">
+                      <a:avLst/>
+                    </a:prstGeom>
+                    <a:noFill/>
+                    <a:ln>
+                      <a:noFill/>
+                    </a:ln>
+                  </pic:spPr>
+                </pic:pic>
+              </a:graphicData>
+            </a:graphic>
+          </wp:inline>
+        </w:drawing>
+      </w:r>
+      <w:r>
+        <w:drawing>
+          <wp:inline distT="0" distB="0" distL="0" distR="0" wp14:anchorId="1E150C64" wp14:editId="4FDE25FD">
+            <wp:extent cx="1014202" cy="812800"/>
+            <wp:effectExtent l="0" t="0" r="0" b="6350"/>
+            <wp:docPr id="10" name="Picture 10" descr="Table&#10;&#10;Description automatically generated"/>
+            <wp:cNvGraphicFramePr>
+              <a:graphicFrameLocks xmlns:a="http://schemas.openxmlformats.org/drawingml/2006/main" noChangeAspect="1"/>
+            </wp:cNvGraphicFramePr>
+            <a:graphic xmlns:a="http://schemas.openxmlformats.org/drawingml/2006/main">
+              <a:graphicData uri="http://schemas.openxmlformats.org/drawingml/2006/picture">
+                <pic:pic xmlns:pic="http://schemas.openxmlformats.org/drawingml/2006/picture">
+                  <pic:nvPicPr>
+                    <pic:cNvPr id="10" name="Picture 10" descr="Table&#10;&#10;Description automatically generated"/>
+                    <pic:cNvPicPr/>
+                  </pic:nvPicPr>
+                  <pic:blipFill>
+                    <a:blip r:embed="rId16"/>
+                    <a:stretch>
+                      <a:fillRect/>
+                    </a:stretch>
+                  </pic:blipFill>
+                  <pic:spPr>
+                    <a:xfrm>
+                      <a:off x="0" y="0"/>
+                      <a:ext cx="1014849" cy="813319"/>
+                    </a:xfrm>
+                    <a:prstGeom prst="rect">
+                      <a:avLst/>
+                    </a:prstGeom>
+                  </pic:spPr>
+                </pic:pic>
+              </a:graphicData>
+            </a:graphic>
+          </wp:inline>
+        </w:drawing>
+      </w:r>
+      <w:r>
+        <w:rPr>
+          <w:rFonts w:ascii="Times New Roman" w:eastAsia="Times New Roman" w:hAnsi="Times New Roman" w:cs="Times New Roman"/>
+          <w:noProof/>
+          <w:sz w:val="24"/>
+          <w:szCs w:val="24"/>
+          <w:lang w:eastAsia="en-GB"/>
+        </w:rPr>
+        <w:drawing>
+          <wp:inline distT="0" distB="0" distL="0" distR="0" wp14:anchorId="216741C2" wp14:editId="1152790F">
+            <wp:extent cx="1544117" cy="1155700"/>
+            <wp:effectExtent l="0" t="0" r="0" b="6350"/>
+            <wp:docPr id="11" name="Picture 11" descr="Chart, bar chart&#10;&#10;Description automatically generated"/>
+            <wp:cNvGraphicFramePr>
+              <a:graphicFrameLocks xmlns:a="http://schemas.openxmlformats.org/drawingml/2006/main" noChangeAspect="1"/>
+            </wp:cNvGraphicFramePr>
+            <a:graphic xmlns:a="http://schemas.openxmlformats.org/drawingml/2006/main">
+              <a:graphicData uri="http://schemas.openxmlformats.org/drawingml/2006/picture">
+                <pic:pic xmlns:pic="http://schemas.openxmlformats.org/drawingml/2006/picture">
+                  <pic:nvPicPr>
+                    <pic:cNvPr id="11" name="Picture 11" descr="Chart, bar chart&#10;&#10;Description automatically generated"/>
+                    <pic:cNvPicPr>
+                      <a:picLocks noChangeAspect="1" noChangeArrowheads="1"/>
+                    </pic:cNvPicPr>
+                  </pic:nvPicPr>
+                  <pic:blipFill>
+                    <a:blip r:embed="rId10">
+                      <a:extLst>
+                        <a:ext uri="{28A0092B-C50C-407E-A947-70E740481C1C}">
+                          <a14:useLocalDpi xmlns:a14="http://schemas.microsoft.com/office/drawing/2010/main" val="0"/>
+                        </a:ext>
+                      </a:extLst>
+                    </a:blip>
+                    <a:srcRect/>
+                    <a:stretch>
+                      <a:fillRect/>
+                    </a:stretch>
+                  </pic:blipFill>
+                  <pic:spPr bwMode="auto">
+                    <a:xfrm>
+                      <a:off x="0" y="0"/>
+                      <a:ext cx="1549625" cy="1159822"/>
+                    </a:xfrm>
+                    <a:prstGeom prst="rect">
+                      <a:avLst/>
+                    </a:prstGeom>
+                    <a:noFill/>
+                    <a:ln>
+                      <a:noFill/>
+                    </a:ln>
+                  </pic:spPr>
+                </pic:pic>
+              </a:graphicData>
+            </a:graphic>
+          </wp:inline>
+        </w:drawing>
+      </w:r>
+      <w:r>
+        <w:rPr>
+          <w:rFonts w:ascii="Times New Roman" w:eastAsia="Times New Roman" w:hAnsi="Times New Roman" w:cs="Times New Roman"/>
+          <w:sz w:val="24"/>
+          <w:szCs w:val="24"/>
+          <w:lang w:eastAsia="en-GB"/>
+        </w:rPr>
+        <w:drawing>
+          <wp:inline distT="0" distB="0" distL="0" distR="0" wp14:anchorId="4E29F221" wp14:editId="3A3AC603">
+            <wp:extent cx="1438476" cy="924054"/>
+            <wp:effectExtent l="0" t="0" r="9525" b="9525"/>
+            <wp:docPr id="12" name="Picture 12" descr="Text&#10;&#10;Description automatically generated"/>
+            <wp:cNvGraphicFramePr>
+              <a:graphicFrameLocks xmlns:a="http://schemas.openxmlformats.org/drawingml/2006/main" noChangeAspect="1"/>
+            </wp:cNvGraphicFramePr>
+            <a:graphic xmlns:a="http://schemas.openxmlformats.org/drawingml/2006/main">
+              <a:graphicData uri="http://schemas.openxmlformats.org/drawingml/2006/picture">
+                <pic:pic xmlns:pic="http://schemas.openxmlformats.org/drawingml/2006/picture">
+                  <pic:nvPicPr>
+                    <pic:cNvPr id="12" name="Picture 12" descr="Text&#10;&#10;Description automatically generated"/>
+                    <pic:cNvPicPr/>
+                  </pic:nvPicPr>
+                  <pic:blipFill>
+                    <a:blip r:embed="rId17"/>
+                    <a:stretch>
+                      <a:fillRect/>
+                    </a:stretch>
+                  </pic:blipFill>
+                  <pic:spPr>
+                    <a:xfrm>
+                      <a:off x="0" y="0"/>
+                      <a:ext cx="1438476" cy="924054"/>
+                    </a:xfrm>
+                    <a:prstGeom prst="rect">
+                      <a:avLst/>
+                    </a:prstGeom>
+                  </pic:spPr>
+                </pic:pic>
+              </a:graphicData>
+            </a:graphic>
+          </wp:inline>
+        </w:drawing>
+      </w:r>
+    </w:p>
+    <w:p>
+      <w:pPr>
+        <w:spacing w:after="0" w:line="240" w:lineRule="auto"/>
+        <w:rPr>
+          <w:rFonts w:ascii="Times New Roman" w:eastAsia="Times New Roman" w:hAnsi="Times New Roman" w:cs="Times New Roman"/>
+          <w:sz w:val="24"/>
+          <w:szCs w:val="24"/>
+          <w:lang w:eastAsia="en-GB"/>
+        </w:rPr>
+      </w:pPr>
+    </w:p>
+    <w:p>
+      <w:pPr>
+        <w:pStyle w:val="Heading3"/>
+        <w:rPr>
+          <w:rStyle w:val="s867d5da40"/>
+        </w:rPr>
+      </w:pPr>
+      <w:r>
+        <w:rPr>
+          <w:rStyle w:val="s867d5da40"/>
+        </w:rPr>
+        <w:t xml:space="preserve">5) Hyperparameter Tuning Models (CV = </w:t>
+      </w:r>
+      <w:proofErr w:type="spellStart"/>
+      <w:r>
+        <w:rPr>
+          <w:rStyle w:val="s867d5da40"/>
+        </w:rPr>
+        <w:t>statify</w:t>
+      </w:r>
+      <w:proofErr w:type="spellEnd"/>
+      <w:r>
+        <w:rPr>
+          <w:rStyle w:val="s867d5da40"/>
+        </w:rPr>
+        <w:t>, loss = f-beta)</w:t>
+      </w:r>
+    </w:p>
+    <w:p>
+      <w:r>
+        <w:t>DT</w:t>
+      </w:r>
+      <w:r>
+        <w:tab/>
+      </w:r>
+      <w:r>
+        <w:tab/>
+      </w:r>
+      <w:r>
+        <w:tab/>
+      </w:r>
+      <w:r>
+        <w:tab/>
+      </w:r>
+      <w:r>
+        <w:tab/>
+      </w:r>
+      <w:r>
+        <w:tab/>
+        <w:t>KNN</w:t>
+      </w:r>
+    </w:p>
+    <w:p>
+      <w:pPr>
+        <w:spacing w:after="0" w:line="240" w:lineRule="auto"/>
+        <w:rPr>
+          <w:rFonts w:ascii="Times New Roman" w:eastAsia="Times New Roman" w:hAnsi="Times New Roman" w:cs="Times New Roman"/>
+          <w:sz w:val="24"/>
+          <w:szCs w:val="24"/>
+          <w:lang w:eastAsia="en-GB"/>
+        </w:rPr>
+      </w:pPr>
+      <w:r>
+        <w:rPr>
+          <w:rFonts w:ascii="Times New Roman" w:eastAsia="Times New Roman" w:hAnsi="Times New Roman" w:cs="Times New Roman"/>
+          <w:noProof/>
+          <w:sz w:val="24"/>
+          <w:szCs w:val="24"/>
+          <w:lang w:eastAsia="en-GB"/>
+        </w:rPr>
+        <w:drawing>
+          <wp:inline distT="0" distB="0" distL="0" distR="0" wp14:anchorId="1721456B" wp14:editId="2AF7EDAB">
+            <wp:extent cx="1447800" cy="1083813"/>
+            <wp:effectExtent l="0" t="0" r="0" b="2540"/>
+            <wp:docPr id="13" name="Picture 13" descr="Chart, bar chart&#10;&#10;Description automatically generated"/>
+            <wp:cNvGraphicFramePr>
+              <a:graphicFrameLocks xmlns:a="http://schemas.openxmlformats.org/drawingml/2006/main" noChangeAspect="1"/>
+            </wp:cNvGraphicFramePr>
+            <a:graphic xmlns:a="http://schemas.openxmlformats.org/drawingml/2006/main">
+              <a:graphicData uri="http://schemas.openxmlformats.org/drawingml/2006/picture">
+                <pic:pic xmlns:pic="http://schemas.openxmlformats.org/drawingml/2006/picture">
+                  <pic:nvPicPr>
+                    <pic:cNvPr id="13" name="Picture 13" descr="Chart, bar chart&#10;&#10;Description automatically generated"/>
+                    <pic:cNvPicPr>
+                      <a:picLocks noChangeAspect="1" noChangeArrowheads="1"/>
+                    </pic:cNvPicPr>
+                  </pic:nvPicPr>
+                  <pic:blipFill>
+                    <a:blip r:embed="rId8" cstate="print">
+                      <a:extLst>
+                        <a:ext uri="{28A0092B-C50C-407E-A947-70E740481C1C}">
+                          <a14:useLocalDpi xmlns:a14="http://schemas.microsoft.com/office/drawing/2010/main" val="0"/>
+                        </a:ext>
+                      </a:extLst>
+                    </a:blip>
+                    <a:srcRect/>
+                    <a:stretch>
+                      <a:fillRect/>
+                    </a:stretch>
+                  </pic:blipFill>
+                  <pic:spPr bwMode="auto">
+                    <a:xfrm>
+                      <a:off x="0" y="0"/>
+                      <a:ext cx="1449920" cy="1085400"/>
+                    </a:xfrm>
+                    <a:prstGeom prst="rect">
+                      <a:avLst/>
+                    </a:prstGeom>
+                    <a:noFill/>
+                    <a:ln>
+                      <a:noFill/>
+                    </a:ln>
+                  </pic:spPr>
+                </pic:pic>
+              </a:graphicData>
+            </a:graphic>
+          </wp:inline>
+        </w:drawing>
+      </w:r>
+      <w:r>
+        <w:rPr>
+          <w:rFonts w:ascii="Times New Roman" w:eastAsia="Times New Roman" w:hAnsi="Times New Roman" w:cs="Times New Roman"/>
+          <w:sz w:val="24"/>
+          <w:szCs w:val="24"/>
+          <w:lang w:eastAsia="en-GB"/>
+        </w:rPr>
+        <w:drawing>
+          <wp:inline distT="0" distB="0" distL="0" distR="0" wp14:anchorId="72E94E32" wp14:editId="5ACE1444">
+            <wp:extent cx="1156107" cy="933450"/>
+            <wp:effectExtent l="0" t="0" r="6350" b="0"/>
+            <wp:docPr id="14" name="Picture 14" descr="Text&#10;&#10;Description automatically generated"/>
+            <wp:cNvGraphicFramePr>
+              <a:graphicFrameLocks xmlns:a="http://schemas.openxmlformats.org/drawingml/2006/main" noChangeAspect="1"/>
+            </wp:cNvGraphicFramePr>
+            <a:graphic xmlns:a="http://schemas.openxmlformats.org/drawingml/2006/main">
+              <a:graphicData uri="http://schemas.openxmlformats.org/drawingml/2006/picture">
+                <pic:pic xmlns:pic="http://schemas.openxmlformats.org/drawingml/2006/picture">
+                  <pic:nvPicPr>
+                    <pic:cNvPr id="14" name="Picture 14" descr="Text&#10;&#10;Description automatically generated"/>
+                    <pic:cNvPicPr/>
+                  </pic:nvPicPr>
+                  <pic:blipFill>
+                    <a:blip r:embed="rId18"/>
+                    <a:stretch>
+                      <a:fillRect/>
+                    </a:stretch>
+                  </pic:blipFill>
+                  <pic:spPr>
+                    <a:xfrm>
+                      <a:off x="0" y="0"/>
+                      <a:ext cx="1157111" cy="934261"/>
+                    </a:xfrm>
+                    <a:prstGeom prst="rect">
+                      <a:avLst/>
+                    </a:prstGeom>
+                  </pic:spPr>
+                </pic:pic>
+              </a:graphicData>
+            </a:graphic>
+          </wp:inline>
+        </w:drawing>
+      </w:r>
+      <w:r>
+        <w:rPr>
+          <w:rFonts w:ascii="Times New Roman" w:eastAsia="Times New Roman" w:hAnsi="Times New Roman" w:cs="Times New Roman"/>
+          <w:noProof/>
+          <w:sz w:val="24"/>
+          <w:szCs w:val="24"/>
+          <w:lang w:eastAsia="en-GB"/>
+        </w:rPr>
+        <w:drawing>
+          <wp:inline distT="0" distB="0" distL="0" distR="0" wp14:anchorId="4368B636" wp14:editId="23230292">
+            <wp:extent cx="1498600" cy="1121633"/>
+            <wp:effectExtent l="0" t="0" r="6350" b="2540"/>
+            <wp:docPr id="15" name="Picture 15" descr="Chart, bar chart&#10;&#10;Description automatically generated"/>
+            <wp:cNvGraphicFramePr>
+              <a:graphicFrameLocks xmlns:a="http://schemas.openxmlformats.org/drawingml/2006/main" noChangeAspect="1"/>
+            </wp:cNvGraphicFramePr>
+            <a:graphic xmlns:a="http://schemas.openxmlformats.org/drawingml/2006/main">
+              <a:graphicData uri="http://schemas.openxmlformats.org/drawingml/2006/picture">
+                <pic:pic xmlns:pic="http://schemas.openxmlformats.org/drawingml/2006/picture">
+                  <pic:nvPicPr>
+                    <pic:cNvPr id="15" name="Picture 15" descr="Chart, bar chart&#10;&#10;Description automatically generated"/>
+                    <pic:cNvPicPr>
+                      <a:picLocks noChangeAspect="1" noChangeArrowheads="1"/>
+                    </pic:cNvPicPr>
+                  </pic:nvPicPr>
+                  <pic:blipFill>
+                    <a:blip r:embed="rId19">
+                      <a:extLst>
+                        <a:ext uri="{28A0092B-C50C-407E-A947-70E740481C1C}">
+                          <a14:useLocalDpi xmlns:a14="http://schemas.microsoft.com/office/drawing/2010/main" val="0"/>
+                        </a:ext>
+                      </a:extLst>
+                    </a:blip>
+                    <a:srcRect/>
+                    <a:stretch>
+                      <a:fillRect/>
+                    </a:stretch>
+                  </pic:blipFill>
+                  <pic:spPr bwMode="auto">
+                    <a:xfrm>
+                      <a:off x="0" y="0"/>
+                      <a:ext cx="1502502" cy="1124554"/>
+                    </a:xfrm>
+                    <a:prstGeom prst="rect">
+                      <a:avLst/>
+                    </a:prstGeom>
+                    <a:noFill/>
+                    <a:ln>
+                      <a:noFill/>
+                    </a:ln>
+                  </pic:spPr>
+                </pic:pic>
+              </a:graphicData>
+            </a:graphic>
+          </wp:inline>
+        </w:drawing>
+      </w:r>
+      <w:r>
+        <w:rPr>
+          <w:rFonts w:ascii="Times New Roman" w:eastAsia="Times New Roman" w:hAnsi="Times New Roman" w:cs="Times New Roman"/>
+          <w:sz w:val="24"/>
+          <w:szCs w:val="24"/>
+          <w:lang w:eastAsia="en-GB"/>
+        </w:rPr>
+        <w:drawing>
+          <wp:inline distT="0" distB="0" distL="0" distR="0" wp14:anchorId="738E2E83" wp14:editId="309B504D">
+            <wp:extent cx="1533739" cy="943107"/>
+            <wp:effectExtent l="0" t="0" r="0" b="9525"/>
+            <wp:docPr id="24" name="Picture 24" descr="Text&#10;&#10;Description automatically generated"/>
+            <wp:cNvGraphicFramePr>
+              <a:graphicFrameLocks xmlns:a="http://schemas.openxmlformats.org/drawingml/2006/main" noChangeAspect="1"/>
+            </wp:cNvGraphicFramePr>
+            <a:graphic xmlns:a="http://schemas.openxmlformats.org/drawingml/2006/main">
+              <a:graphicData uri="http://schemas.openxmlformats.org/drawingml/2006/picture">
+                <pic:pic xmlns:pic="http://schemas.openxmlformats.org/drawingml/2006/picture">
+                  <pic:nvPicPr>
+                    <pic:cNvPr id="24" name="Picture 24" descr="Text&#10;&#10;Description automatically generated"/>
+                    <pic:cNvPicPr/>
+                  </pic:nvPicPr>
+                  <pic:blipFill>
+                    <a:blip r:embed="rId20"/>
+                    <a:stretch>
+                      <a:fillRect/>
+                    </a:stretch>
+                  </pic:blipFill>
+                  <pic:spPr>
+                    <a:xfrm>
+                      <a:off x="0" y="0"/>
+                      <a:ext cx="1533739" cy="943107"/>
+                    </a:xfrm>
+                    <a:prstGeom prst="rect">
+                      <a:avLst/>
+                    </a:prstGeom>
+                  </pic:spPr>
+                </pic:pic>
+              </a:graphicData>
+            </a:graphic>
+          </wp:inline>
+        </w:drawing>
+      </w:r>
+    </w:p>
+    <w:p>
+      <w:pPr>
+        <w:pStyle w:val="Heading3"/>
+        <w:rPr>
+          <w:rStyle w:val="s867d5da40"/>
+        </w:rPr>
+      </w:pPr>
+      <w:r>
+        <w:rPr>
+          <w:rStyle w:val="s867d5da40"/>
+        </w:rPr>
+        <w:t>6) Hyperparameter Tuning Models (CV = k-fold, loss = accuracy, SMOTE)</w:t>
+      </w:r>
+    </w:p>
+    <w:p>
+      <w:r>
+        <w:t>DT</w:t>
+      </w:r>
+      <w:r>
+        <w:tab/>
+      </w:r>
+      <w:r>
+        <w:tab/>
+      </w:r>
+      <w:r>
+        <w:tab/>
+      </w:r>
+      <w:r>
+        <w:tab/>
+      </w:r>
+      <w:r>
+        <w:tab/>
+      </w:r>
+      <w:r>
+        <w:tab/>
+      </w:r>
+      <w:r>
+        <w:t>KNN</w:t>
+      </w:r>
+    </w:p>
+    <w:p>
+      <w:pPr>
+        <w:spacing w:after="0" w:line="240" w:lineRule="auto"/>
+        <w:rPr>
+          <w:rFonts w:ascii="Times New Roman" w:eastAsia="Times New Roman" w:hAnsi="Times New Roman" w:cs="Times New Roman"/>
+          <w:sz w:val="24"/>
+          <w:szCs w:val="24"/>
+          <w:lang w:eastAsia="en-GB"/>
+        </w:rPr>
+      </w:pPr>
+      <w:r>
+        <w:rPr>
+          <w:rFonts w:ascii="Times New Roman" w:eastAsia="Times New Roman" w:hAnsi="Times New Roman" w:cs="Times New Roman"/>
+          <w:noProof/>
+          <w:sz w:val="24"/>
+          <w:szCs w:val="24"/>
+          <w:lang w:eastAsia="en-GB"/>
+        </w:rPr>
+        <w:drawing>
+          <wp:inline distT="0" distB="0" distL="0" distR="0" wp14:anchorId="034A0A96" wp14:editId="1F93278C">
+            <wp:extent cx="1426210" cy="1069658"/>
+            <wp:effectExtent l="0" t="0" r="2540" b="0"/>
+            <wp:docPr id="16" name="Picture 16" descr="Chart&#10;&#10;Description automatically generated"/>
+            <wp:cNvGraphicFramePr>
+              <a:graphicFrameLocks xmlns:a="http://schemas.openxmlformats.org/drawingml/2006/main" noChangeAspect="1"/>
+            </wp:cNvGraphicFramePr>
+            <a:graphic xmlns:a="http://schemas.openxmlformats.org/drawingml/2006/main">
+              <a:graphicData uri="http://schemas.openxmlformats.org/drawingml/2006/picture">
+                <pic:pic xmlns:pic="http://schemas.openxmlformats.org/drawingml/2006/picture">
+                  <pic:nvPicPr>
+                    <pic:cNvPr id="16" name="Picture 16" descr="Chart&#10;&#10;Description automatically generated"/>
+                    <pic:cNvPicPr>
+                      <a:picLocks noChangeAspect="1" noChangeArrowheads="1"/>
+                    </pic:cNvPicPr>
+                  </pic:nvPicPr>
+                  <pic:blipFill>
+                    <a:blip r:embed="rId21" cstate="print">
+                      <a:extLst>
+                        <a:ext uri="{28A0092B-C50C-407E-A947-70E740481C1C}">
+                          <a14:useLocalDpi xmlns:a14="http://schemas.microsoft.com/office/drawing/2010/main" val="0"/>
+                        </a:ext>
+                      </a:extLst>
+                    </a:blip>
+                    <a:srcRect/>
+                    <a:stretch>
+                      <a:fillRect/>
+                    </a:stretch>
+                  </pic:blipFill>
+                  <pic:spPr bwMode="auto">
+                    <a:xfrm>
+                      <a:off x="0" y="0"/>
+                      <a:ext cx="1429047" cy="1071786"/>
+                    </a:xfrm>
+                    <a:prstGeom prst="rect">
+                      <a:avLst/>
+                    </a:prstGeom>
+                    <a:noFill/>
+                    <a:ln>
+                      <a:noFill/>
+                    </a:ln>
+                  </pic:spPr>
+                </pic:pic>
+              </a:graphicData>
+            </a:graphic>
+          </wp:inline>
+        </w:drawing>
+      </w:r>
+      <w:r>
+        <w:rPr>
+          <w:rFonts w:ascii="Times New Roman" w:eastAsia="Times New Roman" w:hAnsi="Times New Roman" w:cs="Times New Roman"/>
+          <w:sz w:val="24"/>
+          <w:szCs w:val="24"/>
+          <w:lang w:eastAsia="en-GB"/>
+        </w:rPr>
+        <w:drawing>
+          <wp:inline distT="0" distB="0" distL="0" distR="0" wp14:anchorId="18C4D0C7" wp14:editId="75CE167A">
+            <wp:extent cx="1230439" cy="863600"/>
+            <wp:effectExtent l="0" t="0" r="8255" b="0"/>
+            <wp:docPr id="17" name="Picture 17" descr="Text&#10;&#10;Description automatically generated with medium confidence"/>
+            <wp:cNvGraphicFramePr>
+              <a:graphicFrameLocks xmlns:a="http://schemas.openxmlformats.org/drawingml/2006/main" noChangeAspect="1"/>
+            </wp:cNvGraphicFramePr>
+            <a:graphic xmlns:a="http://schemas.openxmlformats.org/drawingml/2006/main">
+              <a:graphicData uri="http://schemas.openxmlformats.org/drawingml/2006/picture">
+                <pic:pic xmlns:pic="http://schemas.openxmlformats.org/drawingml/2006/picture">
+                  <pic:nvPicPr>
+                    <pic:cNvPr id="17" name="Picture 17" descr="Text&#10;&#10;Description automatically generated with medium confidence"/>
+                    <pic:cNvPicPr/>
+                  </pic:nvPicPr>
+                  <pic:blipFill>
+                    <a:blip r:embed="rId22"/>
+                    <a:stretch>
+                      <a:fillRect/>
+                    </a:stretch>
+                  </pic:blipFill>
+                  <pic:spPr>
+                    <a:xfrm>
+                      <a:off x="0" y="0"/>
+                      <a:ext cx="1231556" cy="864384"/>
+                    </a:xfrm>
+                    <a:prstGeom prst="rect">
+                      <a:avLst/>
+                    </a:prstGeom>
+                  </pic:spPr>
+                </pic:pic>
+              </a:graphicData>
+            </a:graphic>
+          </wp:inline>
+        </w:drawing>
+      </w:r>
+      <w:r>
+        <w:rPr>
+          <w:rFonts w:ascii="Times New Roman" w:eastAsia="Times New Roman" w:hAnsi="Times New Roman" w:cs="Times New Roman"/>
+          <w:noProof/>
+          <w:sz w:val="24"/>
+          <w:szCs w:val="24"/>
+          <w:lang w:eastAsia="en-GB"/>
+        </w:rPr>
+        <w:drawing>
+          <wp:inline distT="0" distB="0" distL="0" distR="0" wp14:anchorId="2EBF9208" wp14:editId="0DD14C2D">
+            <wp:extent cx="1382918" cy="1035050"/>
+            <wp:effectExtent l="0" t="0" r="8255" b="0"/>
+            <wp:docPr id="18" name="Picture 18" descr="Chart, bar chart&#10;&#10;Description automatically generated"/>
+            <wp:cNvGraphicFramePr>
+              <a:graphicFrameLocks xmlns:a="http://schemas.openxmlformats.org/drawingml/2006/main" noChangeAspect="1"/>
+            </wp:cNvGraphicFramePr>
+            <a:graphic xmlns:a="http://schemas.openxmlformats.org/drawingml/2006/main">
+              <a:graphicData uri="http://schemas.openxmlformats.org/drawingml/2006/picture">
+                <pic:pic xmlns:pic="http://schemas.openxmlformats.org/drawingml/2006/picture">
+                  <pic:nvPicPr>
+                    <pic:cNvPr id="18" name="Picture 18" descr="Chart, bar chart&#10;&#10;Description automatically generated"/>
+                    <pic:cNvPicPr>
+                      <a:picLocks noChangeAspect="1" noChangeArrowheads="1"/>
+                    </pic:cNvPicPr>
+                  </pic:nvPicPr>
+                  <pic:blipFill>
+                    <a:blip r:embed="rId23">
+                      <a:extLst>
+                        <a:ext uri="{28A0092B-C50C-407E-A947-70E740481C1C}">
+                          <a14:useLocalDpi xmlns:a14="http://schemas.microsoft.com/office/drawing/2010/main" val="0"/>
+                        </a:ext>
+                      </a:extLst>
+                    </a:blip>
+                    <a:srcRect/>
+                    <a:stretch>
+                      <a:fillRect/>
+                    </a:stretch>
+                  </pic:blipFill>
+                  <pic:spPr bwMode="auto">
+                    <a:xfrm>
+                      <a:off x="0" y="0"/>
+                      <a:ext cx="1385496" cy="1036979"/>
+                    </a:xfrm>
+                    <a:prstGeom prst="rect">
+                      <a:avLst/>
+                    </a:prstGeom>
+                    <a:noFill/>
+                    <a:ln>
+                      <a:noFill/>
+                    </a:ln>
+                  </pic:spPr>
+                </pic:pic>
+              </a:graphicData>
+            </a:graphic>
+          </wp:inline>
+        </w:drawing>
+      </w:r>
+      <w:r>
+        <w:rPr>
+          <w:rFonts w:ascii="Times New Roman" w:eastAsia="Times New Roman" w:hAnsi="Times New Roman" w:cs="Times New Roman"/>
+          <w:sz w:val="24"/>
+          <w:szCs w:val="24"/>
+          <w:lang w:eastAsia="en-GB"/>
+        </w:rPr>
+        <w:drawing>
+          <wp:inline distT="0" distB="0" distL="0" distR="0" wp14:anchorId="5D2C2059" wp14:editId="79F41291">
+            <wp:extent cx="1270000" cy="786933"/>
+            <wp:effectExtent l="0" t="0" r="6350" b="0"/>
+            <wp:docPr id="19" name="Picture 19" descr="Text&#10;&#10;Description automatically generated"/>
+            <wp:cNvGraphicFramePr>
+              <a:graphicFrameLocks xmlns:a="http://schemas.openxmlformats.org/drawingml/2006/main" noChangeAspect="1"/>
+            </wp:cNvGraphicFramePr>
+            <a:graphic xmlns:a="http://schemas.openxmlformats.org/drawingml/2006/main">
+              <a:graphicData uri="http://schemas.openxmlformats.org/drawingml/2006/picture">
+                <pic:pic xmlns:pic="http://schemas.openxmlformats.org/drawingml/2006/picture">
+                  <pic:nvPicPr>
+                    <pic:cNvPr id="19" name="Picture 19" descr="Text&#10;&#10;Description automatically generated"/>
+                    <pic:cNvPicPr/>
+                  </pic:nvPicPr>
+                  <pic:blipFill>
+                    <a:blip r:embed="rId24"/>
+                    <a:stretch>
+                      <a:fillRect/>
+                    </a:stretch>
+                  </pic:blipFill>
+                  <pic:spPr>
+                    <a:xfrm>
+                      <a:off x="0" y="0"/>
+                      <a:ext cx="1271036" cy="787575"/>
+                    </a:xfrm>
+                    <a:prstGeom prst="rect">
+                      <a:avLst/>
+                    </a:prstGeom>
+                  </pic:spPr>
+                </pic:pic>
+              </a:graphicData>
+            </a:graphic>
+          </wp:inline>
+        </w:drawing>
+      </w:r>
+    </w:p>
+    <w:p>
+      <w:pPr>
+        <w:pStyle w:val="Heading2"/>
+        <w:spacing w:before="45" w:after="75" w:line="300" w:lineRule="atLeast"/>
+        <w:ind w:right="150"/>
+        <w:rPr>
+          <w:rStyle w:val="s0e2793e10"/>
+          <w:rFonts w:ascii="Helvetica" w:hAnsi="Helvetica" w:cs="Helvetica"/>
+          <w:b/>
+          <w:bCs/>
+          <w:color w:val="3C3C3C"/>
+          <w:sz w:val="30"/>
+          <w:szCs w:val="30"/>
+        </w:rPr>
+      </w:pPr>
+      <w:r>
+        <w:rPr>
+          <w:rStyle w:val="s0e2793e10"/>
+          <w:rFonts w:ascii="Helvetica" w:hAnsi="Helvetica" w:cs="Helvetica"/>
+          <w:b/>
+          <w:bCs/>
+          <w:color w:val="3C3C3C"/>
+          <w:sz w:val="30"/>
+          <w:szCs w:val="30"/>
+        </w:rPr>
+        <w:lastRenderedPageBreak/>
+        <w:t>7) Hyperparameter Tuning Models (CV = k-fold, loss = f-beta, SMOTE)</w:t>
+      </w:r>
+    </w:p>
+    <w:p>
+      <w:r>
+        <w:t>DT</w:t>
+      </w:r>
+      <w:r>
+        <w:tab/>
+      </w:r>
+      <w:r>
+        <w:tab/>
+      </w:r>
+      <w:r>
+        <w:tab/>
+      </w:r>
+      <w:r>
+        <w:tab/>
+      </w:r>
+      <w:r>
+        <w:tab/>
+      </w:r>
+      <w:r>
+        <w:tab/>
+        <w:t>KNN</w:t>
+      </w:r>
+    </w:p>
+    <w:p>
+      <w:pPr>
+        <w:spacing w:after="0" w:line="240" w:lineRule="auto"/>
+        <w:rPr>
+          <w:rFonts w:ascii="Times New Roman" w:eastAsia="Times New Roman" w:hAnsi="Times New Roman" w:cs="Times New Roman"/>
+          <w:sz w:val="24"/>
+          <w:szCs w:val="24"/>
+          <w:lang w:eastAsia="en-GB"/>
+        </w:rPr>
+      </w:pPr>
+      <w:r>
+        <w:rPr>
+          <w:rFonts w:ascii="Times New Roman" w:eastAsia="Times New Roman" w:hAnsi="Times New Roman" w:cs="Times New Roman"/>
+          <w:noProof/>
+          <w:sz w:val="24"/>
+          <w:szCs w:val="24"/>
+          <w:lang w:eastAsia="en-GB"/>
+        </w:rPr>
+        <w:drawing>
+          <wp:inline distT="0" distB="0" distL="0" distR="0" wp14:anchorId="0A77F525" wp14:editId="0F8E3456">
+            <wp:extent cx="1323283" cy="990600"/>
+            <wp:effectExtent l="0" t="0" r="0" b="0"/>
+            <wp:docPr id="20" name="Picture 20" descr="Chart, bar chart&#10;&#10;Description automatically generated"/>
+            <wp:cNvGraphicFramePr>
+              <a:graphicFrameLocks xmlns:a="http://schemas.openxmlformats.org/drawingml/2006/main" noChangeAspect="1"/>
+            </wp:cNvGraphicFramePr>
+            <a:graphic xmlns:a="http://schemas.openxmlformats.org/drawingml/2006/main">
+              <a:graphicData uri="http://schemas.openxmlformats.org/drawingml/2006/picture">
+                <pic:pic xmlns:pic="http://schemas.openxmlformats.org/drawingml/2006/picture">
+                  <pic:nvPicPr>
+                    <pic:cNvPr id="20" name="Picture 20" descr="Chart, bar chart&#10;&#10;Description automatically generated"/>
+                    <pic:cNvPicPr>
+                      <a:picLocks noChangeAspect="1" noChangeArrowheads="1"/>
+                    </pic:cNvPicPr>
+                  </pic:nvPicPr>
+                  <pic:blipFill>
+                    <a:blip r:embed="rId25" cstate="print">
+                      <a:extLst>
+                        <a:ext uri="{28A0092B-C50C-407E-A947-70E740481C1C}">
+                          <a14:useLocalDpi xmlns:a14="http://schemas.microsoft.com/office/drawing/2010/main" val="0"/>
+                        </a:ext>
+                      </a:extLst>
+                    </a:blip>
+                    <a:srcRect/>
+                    <a:stretch>
+                      <a:fillRect/>
+                    </a:stretch>
+                  </pic:blipFill>
+                  <pic:spPr bwMode="auto">
+                    <a:xfrm>
+                      <a:off x="0" y="0"/>
+                      <a:ext cx="1325243" cy="992067"/>
+                    </a:xfrm>
+                    <a:prstGeom prst="rect">
+                      <a:avLst/>
+                    </a:prstGeom>
+                    <a:noFill/>
+                    <a:ln>
+                      <a:noFill/>
+                    </a:ln>
+                  </pic:spPr>
+                </pic:pic>
+              </a:graphicData>
+            </a:graphic>
+          </wp:inline>
+        </w:drawing>
+      </w:r>
+      <w:r>
+        <w:rPr>
+          <w:rFonts w:ascii="Times New Roman" w:eastAsia="Times New Roman" w:hAnsi="Times New Roman" w:cs="Times New Roman"/>
+          <w:sz w:val="24"/>
+          <w:szCs w:val="24"/>
+          <w:lang w:eastAsia="en-GB"/>
+        </w:rPr>
+        <w:drawing>
+          <wp:inline distT="0" distB="0" distL="0" distR="0" wp14:anchorId="723A8E0A" wp14:editId="3BAA7691">
+            <wp:extent cx="1130300" cy="825188"/>
+            <wp:effectExtent l="0" t="0" r="0" b="0"/>
+            <wp:docPr id="21" name="Picture 21" descr="A picture containing table&#10;&#10;Description automatically generated"/>
+            <wp:cNvGraphicFramePr>
+              <a:graphicFrameLocks xmlns:a="http://schemas.openxmlformats.org/drawingml/2006/main" noChangeAspect="1"/>
+            </wp:cNvGraphicFramePr>
+            <a:graphic xmlns:a="http://schemas.openxmlformats.org/drawingml/2006/main">
+              <a:graphicData uri="http://schemas.openxmlformats.org/drawingml/2006/picture">
+                <pic:pic xmlns:pic="http://schemas.openxmlformats.org/drawingml/2006/picture">
+                  <pic:nvPicPr>
+                    <pic:cNvPr id="21" name="Picture 21" descr="A picture containing table&#10;&#10;Description automatically generated"/>
+                    <pic:cNvPicPr/>
+                  </pic:nvPicPr>
+                  <pic:blipFill>
+                    <a:blip r:embed="rId26"/>
+                    <a:stretch>
+                      <a:fillRect/>
+                    </a:stretch>
+                  </pic:blipFill>
+                  <pic:spPr>
+                    <a:xfrm>
+                      <a:off x="0" y="0"/>
+                      <a:ext cx="1132028" cy="826449"/>
+                    </a:xfrm>
+                    <a:prstGeom prst="rect">
+                      <a:avLst/>
+                    </a:prstGeom>
+                  </pic:spPr>
+                </pic:pic>
+              </a:graphicData>
+            </a:graphic>
+          </wp:inline>
+        </w:drawing>
+      </w:r>
+      <w:r>
+        <w:rPr>
+          <w:rFonts w:ascii="Times New Roman" w:eastAsia="Times New Roman" w:hAnsi="Times New Roman" w:cs="Times New Roman"/>
+          <w:noProof/>
+          <w:sz w:val="24"/>
+          <w:szCs w:val="24"/>
+          <w:lang w:eastAsia="en-GB"/>
+        </w:rPr>
+        <w:drawing>
+          <wp:inline distT="0" distB="0" distL="0" distR="0" wp14:anchorId="7C7F2BA5" wp14:editId="6BE1E0FD">
+            <wp:extent cx="1561085" cy="1168400"/>
+            <wp:effectExtent l="0" t="0" r="1270" b="0"/>
+            <wp:docPr id="22" name="Picture 22" descr="Chart, bar chart&#10;&#10;Description automatically generated"/>
+            <wp:cNvGraphicFramePr>
+              <a:graphicFrameLocks xmlns:a="http://schemas.openxmlformats.org/drawingml/2006/main" noChangeAspect="1"/>
+            </wp:cNvGraphicFramePr>
+            <a:graphic xmlns:a="http://schemas.openxmlformats.org/drawingml/2006/main">
+              <a:graphicData uri="http://schemas.openxmlformats.org/drawingml/2006/picture">
+                <pic:pic xmlns:pic="http://schemas.openxmlformats.org/drawingml/2006/picture">
+                  <pic:nvPicPr>
+                    <pic:cNvPr id="22" name="Picture 22" descr="Chart, bar chart&#10;&#10;Description automatically generated"/>
+                    <pic:cNvPicPr>
+                      <a:picLocks noChangeAspect="1" noChangeArrowheads="1"/>
+                    </pic:cNvPicPr>
+                  </pic:nvPicPr>
+                  <pic:blipFill>
+                    <a:blip r:embed="rId23">
+                      <a:extLst>
+                        <a:ext uri="{28A0092B-C50C-407E-A947-70E740481C1C}">
+                          <a14:useLocalDpi xmlns:a14="http://schemas.microsoft.com/office/drawing/2010/main" val="0"/>
+                        </a:ext>
+                      </a:extLst>
+                    </a:blip>
+                    <a:srcRect/>
+                    <a:stretch>
+                      <a:fillRect/>
+                    </a:stretch>
+                  </pic:blipFill>
+                  <pic:spPr bwMode="auto">
+                    <a:xfrm>
+                      <a:off x="0" y="0"/>
+                      <a:ext cx="1561433" cy="1168661"/>
+                    </a:xfrm>
+                    <a:prstGeom prst="rect">
+                      <a:avLst/>
+                    </a:prstGeom>
+                    <a:noFill/>
+                    <a:ln>
+                      <a:noFill/>
+                    </a:ln>
+                  </pic:spPr>
+                </pic:pic>
+              </a:graphicData>
+            </a:graphic>
+          </wp:inline>
+        </w:drawing>
+      </w:r>
+      <w:r>
+        <w:rPr>
+          <w:rFonts w:ascii="Times New Roman" w:eastAsia="Times New Roman" w:hAnsi="Times New Roman" w:cs="Times New Roman"/>
+          <w:sz w:val="24"/>
+          <w:szCs w:val="24"/>
+          <w:lang w:eastAsia="en-GB"/>
+        </w:rPr>
+        <w:drawing>
+          <wp:inline distT="0" distB="0" distL="0" distR="0" wp14:anchorId="7C65FCA6" wp14:editId="0FC01203">
+            <wp:extent cx="1398306" cy="800100"/>
+            <wp:effectExtent l="0" t="0" r="0" b="0"/>
+            <wp:docPr id="23" name="Picture 23" descr="Text, letter&#10;&#10;Description automatically generated"/>
+            <wp:cNvGraphicFramePr>
+              <a:graphicFrameLocks xmlns:a="http://schemas.openxmlformats.org/drawingml/2006/main" noChangeAspect="1"/>
+            </wp:cNvGraphicFramePr>
+            <a:graphic xmlns:a="http://schemas.openxmlformats.org/drawingml/2006/main">
+              <a:graphicData uri="http://schemas.openxmlformats.org/drawingml/2006/picture">
+                <pic:pic xmlns:pic="http://schemas.openxmlformats.org/drawingml/2006/picture">
+                  <pic:nvPicPr>
+                    <pic:cNvPr id="23" name="Picture 23" descr="Text, letter&#10;&#10;Description automatically generated"/>
+                    <pic:cNvPicPr/>
+                  </pic:nvPicPr>
+                  <pic:blipFill>
+                    <a:blip r:embed="rId27"/>
+                    <a:stretch>
+                      <a:fillRect/>
+                    </a:stretch>
+                  </pic:blipFill>
+                  <pic:spPr>
+                    <a:xfrm>
+                      <a:off x="0" y="0"/>
+                      <a:ext cx="1399411" cy="800732"/>
+                    </a:xfrm>
+                    <a:prstGeom prst="rect">
+                      <a:avLst/>
+                    </a:prstGeom>
+                  </pic:spPr>
+                </pic:pic>
+              </a:graphicData>
+            </a:graphic>
+          </wp:inline>
+        </w:drawing>
+      </w:r>
+    </w:p>
     <w:p>
       <w:pPr>
         <w:pStyle w:val="Heading1"/>
-      </w:pPr>
-      <w:r>
+        <w:numPr>
+          <w:ilvl w:val="0"/>
+          <w:numId w:val="2"/>
+        </w:numPr>
+        <w:rPr>
+          <w:lang w:val="en-US"/>
+        </w:rPr>
+      </w:pPr>
+      <w:r>
+        <w:rPr>
+          <w:lang w:val="en-US"/>
+        </w:rPr>
         <w:t>Brief Description of Main Implementation Choices</w:t>
       </w:r>
     </w:p>
-    <w:p/>
-    <w:p/>
+    <w:p>
+      <w:pPr>
+        <w:rPr>
+          <w:lang w:val="en-US"/>
+        </w:rPr>
+      </w:pPr>
+      <w:r>
+        <w:rPr>
+          <w:b/>
+          <w:bCs/>
+          <w:lang w:val="en-US"/>
+        </w:rPr>
+        <w:t>Python pre-processing</w:t>
+      </w:r>
+      <w:r>
+        <w:rPr>
+          <w:lang w:val="en-US"/>
+        </w:rPr>
+        <w:t xml:space="preserve">: </w:t>
+      </w:r>
+      <w:r>
+        <w:rPr>
+          <w:lang w:val="en-US"/>
+        </w:rPr>
+        <w:t xml:space="preserve">The entire data pre-processing was completed in python, as the </w:t>
+      </w:r>
+      <w:r>
+        <w:rPr>
+          <w:lang w:val="en-US"/>
+        </w:rPr>
+        <w:t>‘</w:t>
+      </w:r>
+      <w:r>
+        <w:rPr>
+          <w:lang w:val="en-US"/>
+        </w:rPr>
+        <w:t>pandas</w:t>
+      </w:r>
+      <w:r>
+        <w:rPr>
+          <w:lang w:val="en-US"/>
+        </w:rPr>
+        <w:t>’</w:t>
+      </w:r>
+      <w:r>
+        <w:rPr>
+          <w:lang w:val="en-US"/>
+        </w:rPr>
+        <w:t xml:space="preserve"> library allows for simple implementation of all necessary data cleaning steps, like removal of missing values, imputation, and one-hot encoding. The SMOTE oversampling was carried out </w:t>
+      </w:r>
+      <w:r>
+        <w:rPr>
+          <w:lang w:val="en-US"/>
+        </w:rPr>
+        <w:t>using the ‘imbalanced-learn’ package</w:t>
+      </w:r>
+      <w:r>
+        <w:rPr>
+          <w:lang w:val="en-US"/>
+        </w:rPr>
+        <w:t>.</w:t>
+      </w:r>
+      <w:r>
+        <w:rPr>
+          <w:lang w:val="en-US"/>
+        </w:rPr>
+        <w:t xml:space="preserve"> The training and test data, as well as the oversampled training data</w:t>
+      </w:r>
+      <w:r>
+        <w:rPr>
+          <w:lang w:val="en-US"/>
+        </w:rPr>
+        <w:t>,</w:t>
+      </w:r>
+      <w:r>
+        <w:rPr>
+          <w:lang w:val="en-US"/>
+        </w:rPr>
+        <w:t xml:space="preserve"> were saved as csv files.</w:t>
+      </w:r>
+    </w:p>
+    <w:p>
+      <w:pPr>
+        <w:rPr>
+          <w:lang w:val="en-US"/>
+        </w:rPr>
+      </w:pPr>
+      <w:r>
+        <w:rPr>
+          <w:b/>
+          <w:bCs/>
+          <w:lang w:val="en-US"/>
+        </w:rPr>
+        <w:t>MATLAB modeling</w:t>
+      </w:r>
+      <w:r>
+        <w:rPr>
+          <w:lang w:val="en-US"/>
+        </w:rPr>
+        <w:t xml:space="preserve">: </w:t>
+      </w:r>
+      <w:r>
+        <w:rPr>
+          <w:lang w:val="en-US"/>
+        </w:rPr>
+        <w:t>The MATLAB</w:t>
+      </w:r>
+      <w:r>
+        <w:rPr>
+          <w:lang w:val="en-US"/>
+        </w:rPr>
+        <w:t xml:space="preserve"> functions</w:t>
+      </w:r>
+      <w:r>
+        <w:rPr>
+          <w:lang w:val="en-US"/>
+        </w:rPr>
+        <w:t xml:space="preserve"> ‘</w:t>
+      </w:r>
+      <w:proofErr w:type="spellStart"/>
+      <w:r>
+        <w:rPr>
+          <w:lang w:val="en-US"/>
+        </w:rPr>
+        <w:t>fitctree</w:t>
+      </w:r>
+      <w:proofErr w:type="spellEnd"/>
+      <w:r>
+        <w:rPr>
+          <w:lang w:val="en-US"/>
+        </w:rPr>
+        <w:t>()</w:t>
+      </w:r>
+      <w:r>
+        <w:rPr>
+          <w:lang w:val="en-US"/>
+        </w:rPr>
+        <w:t>’ and ‘</w:t>
+      </w:r>
+      <w:proofErr w:type="spellStart"/>
+      <w:r>
+        <w:rPr>
+          <w:lang w:val="en-US"/>
+        </w:rPr>
+        <w:t>fitcknn</w:t>
+      </w:r>
+      <w:proofErr w:type="spellEnd"/>
+      <w:r>
+        <w:rPr>
+          <w:lang w:val="en-US"/>
+        </w:rPr>
+        <w:t>()</w:t>
+      </w:r>
+      <w:r>
+        <w:rPr>
+          <w:lang w:val="en-US"/>
+        </w:rPr>
+        <w:t xml:space="preserve">’ were used to train the two models. </w:t>
+      </w:r>
+      <w:r>
+        <w:rPr>
+          <w:lang w:val="en-US"/>
+        </w:rPr>
+        <w:t>Both can be easily used in cross-validation by passing a ‘</w:t>
+      </w:r>
+      <w:proofErr w:type="spellStart"/>
+      <w:r>
+        <w:rPr>
+          <w:lang w:val="en-US"/>
+        </w:rPr>
+        <w:t>cvpartition</w:t>
+      </w:r>
+      <w:proofErr w:type="spellEnd"/>
+      <w:r>
+        <w:rPr>
+          <w:lang w:val="en-US"/>
+        </w:rPr>
+        <w:t xml:space="preserve">’ object. Here, the ‘Stratify’ parameter of MATLAB’s </w:t>
+      </w:r>
+      <w:r>
+        <w:rPr>
+          <w:lang w:val="en-US"/>
+        </w:rPr>
+        <w:t>‘</w:t>
+      </w:r>
+      <w:proofErr w:type="spellStart"/>
+      <w:r>
+        <w:rPr>
+          <w:lang w:val="en-US"/>
+        </w:rPr>
+        <w:t>cvpartition</w:t>
+      </w:r>
+      <w:proofErr w:type="spellEnd"/>
+      <w:r>
+        <w:rPr>
+          <w:lang w:val="en-US"/>
+        </w:rPr>
+        <w:t>()</w:t>
+      </w:r>
+      <w:r>
+        <w:rPr>
+          <w:lang w:val="en-US"/>
+        </w:rPr>
+        <w:t>’ function</w:t>
+      </w:r>
+      <w:r>
+        <w:rPr>
+          <w:lang w:val="en-US"/>
+        </w:rPr>
+        <w:t xml:space="preserve"> </w:t>
+      </w:r>
+      <w:r>
+        <w:rPr>
+          <w:lang w:val="en-US"/>
+        </w:rPr>
+        <w:t xml:space="preserve">determines </w:t>
+      </w:r>
+      <w:r>
+        <w:rPr>
+          <w:lang w:val="en-US"/>
+        </w:rPr>
+        <w:t>whether stratified or regular cross-validation is used to create the folds</w:t>
+      </w:r>
+      <w:r>
+        <w:rPr>
+          <w:lang w:val="en-US"/>
+        </w:rPr>
+        <w:t>.</w:t>
+      </w:r>
+      <w:r>
+        <w:rPr>
+          <w:lang w:val="en-US"/>
+        </w:rPr>
+        <w:t xml:space="preserve"> For hyperparameter tuning the ‘</w:t>
+      </w:r>
+      <w:proofErr w:type="spellStart"/>
+      <w:r>
+        <w:rPr>
+          <w:lang w:val="en-US"/>
+        </w:rPr>
+        <w:t>bayesopt</w:t>
+      </w:r>
+      <w:proofErr w:type="spellEnd"/>
+      <w:r>
+        <w:rPr>
+          <w:lang w:val="en-US"/>
+        </w:rPr>
+        <w:t>()‘ function in combination with a custom loss function was used.</w:t>
+      </w:r>
+    </w:p>
+    <w:p>
+      <w:pPr>
+        <w:rPr>
+          <w:lang w:val="en-US"/>
+        </w:rPr>
+      </w:pPr>
+      <w:r>
+        <w:rPr>
+          <w:b/>
+          <w:bCs/>
+          <w:lang w:val="en-US"/>
+        </w:rPr>
+        <w:t>Reproducibility</w:t>
+      </w:r>
+      <w:r>
+        <w:rPr>
+          <w:lang w:val="en-US"/>
+        </w:rPr>
+        <w:t xml:space="preserve">: </w:t>
+      </w:r>
+      <w:r>
+        <w:rPr>
+          <w:lang w:val="en-US"/>
+        </w:rPr>
+        <w:t>Following the MATLAB documentation a seed for the MATLAB random number generator is set via the ‘</w:t>
+      </w:r>
+      <w:proofErr w:type="spellStart"/>
+      <w:r>
+        <w:rPr>
+          <w:lang w:val="en-US"/>
+        </w:rPr>
+        <w:t>rng</w:t>
+      </w:r>
+      <w:proofErr w:type="spellEnd"/>
+      <w:r>
+        <w:rPr>
+          <w:lang w:val="en-US"/>
+        </w:rPr>
+        <w:t>()’ function. This fixes the folds for the ‘</w:t>
+      </w:r>
+      <w:proofErr w:type="spellStart"/>
+      <w:r>
+        <w:rPr>
+          <w:lang w:val="en-US"/>
+        </w:rPr>
+        <w:t>cvpartition</w:t>
+      </w:r>
+      <w:proofErr w:type="spellEnd"/>
+      <w:r>
+        <w:rPr>
+          <w:lang w:val="en-US"/>
+        </w:rPr>
+        <w:t>’ function</w:t>
+      </w:r>
+      <w:r>
+        <w:rPr>
+          <w:lang w:val="en-US"/>
+        </w:rPr>
+        <w:t xml:space="preserve">. Because exhaustive search is used in the KNN algorithm, no further specifications are needed. For the DT algorithm, the parameter the 'Reproducible' parameter is set to ‘true’. Lastly, </w:t>
+      </w:r>
+      <w:r>
+        <w:rPr>
+          <w:lang w:val="en-US"/>
+        </w:rPr>
+        <w:t xml:space="preserve">the </w:t>
+      </w:r>
+      <w:proofErr w:type="spellStart"/>
+      <w:r>
+        <w:rPr>
+          <w:lang w:val="en-US"/>
+        </w:rPr>
+        <w:t>bayesopt</w:t>
+      </w:r>
+      <w:proofErr w:type="spellEnd"/>
+      <w:r>
+        <w:rPr>
+          <w:lang w:val="en-US"/>
+        </w:rPr>
+        <w:t>() parameter '</w:t>
+      </w:r>
+      <w:proofErr w:type="spellStart"/>
+      <w:r>
+        <w:rPr>
+          <w:lang w:val="en-US"/>
+        </w:rPr>
+        <w:t>AcquisitionFunctionName</w:t>
+      </w:r>
+      <w:proofErr w:type="spellEnd"/>
+      <w:r>
+        <w:rPr>
+          <w:lang w:val="en-US"/>
+        </w:rPr>
+        <w:t>', is set to 'expected-improvement-plus', as the default values that consider expected improvement per second can be influenced by other processes on the computer.</w:t>
+      </w:r>
+    </w:p>
     <w:sectPr>
       <w:pgSz w:w="11906" w:h="16838"/>
       <w:pgMar w:top="1440" w:right="1440" w:bottom="1440" w:left="1440" w:header="708" w:footer="708" w:gutter="0"/>
@@ -1457,8 +3111,100 @@
       </w:rPr>
     </w:lvl>
   </w:abstractNum>
+  <w:abstractNum w:abstractNumId="1" w15:restartNumberingAfterBreak="0">
+    <w:nsid w:val="41BE4F72"/>
+    <w:multiLevelType w:val="hybridMultilevel"/>
+    <w:tmpl w:val="C172C1D2"/>
+    <w:lvl w:ilvl="0" w:tplc="0809000F">
+      <w:start w:val="1"/>
+      <w:numFmt w:val="decimal"/>
+      <w:lvlText w:val="%1."/>
+      <w:lvlJc w:val="left"/>
+      <w:pPr>
+        <w:ind w:left="720" w:hanging="360"/>
+      </w:pPr>
+      <w:rPr>
+        <w:rFonts w:hint="default"/>
+      </w:rPr>
+    </w:lvl>
+    <w:lvl w:ilvl="1" w:tplc="08090019" w:tentative="1">
+      <w:start w:val="1"/>
+      <w:numFmt w:val="lowerLetter"/>
+      <w:lvlText w:val="%2."/>
+      <w:lvlJc w:val="left"/>
+      <w:pPr>
+        <w:ind w:left="1440" w:hanging="360"/>
+      </w:pPr>
+    </w:lvl>
+    <w:lvl w:ilvl="2" w:tplc="0809001B" w:tentative="1">
+      <w:start w:val="1"/>
+      <w:numFmt w:val="lowerRoman"/>
+      <w:lvlText w:val="%3."/>
+      <w:lvlJc w:val="right"/>
+      <w:pPr>
+        <w:ind w:left="2160" w:hanging="180"/>
+      </w:pPr>
+    </w:lvl>
+    <w:lvl w:ilvl="3" w:tplc="0809000F" w:tentative="1">
+      <w:start w:val="1"/>
+      <w:numFmt w:val="decimal"/>
+      <w:lvlText w:val="%4."/>
+      <w:lvlJc w:val="left"/>
+      <w:pPr>
+        <w:ind w:left="2880" w:hanging="360"/>
+      </w:pPr>
+    </w:lvl>
+    <w:lvl w:ilvl="4" w:tplc="08090019" w:tentative="1">
+      <w:start w:val="1"/>
+      <w:numFmt w:val="lowerLetter"/>
+      <w:lvlText w:val="%5."/>
+      <w:lvlJc w:val="left"/>
+      <w:pPr>
+        <w:ind w:left="3600" w:hanging="360"/>
+      </w:pPr>
+    </w:lvl>
+    <w:lvl w:ilvl="5" w:tplc="0809001B" w:tentative="1">
+      <w:start w:val="1"/>
+      <w:numFmt w:val="lowerRoman"/>
+      <w:lvlText w:val="%6."/>
+      <w:lvlJc w:val="right"/>
+      <w:pPr>
+        <w:ind w:left="4320" w:hanging="180"/>
+      </w:pPr>
+    </w:lvl>
+    <w:lvl w:ilvl="6" w:tplc="0809000F" w:tentative="1">
+      <w:start w:val="1"/>
+      <w:numFmt w:val="decimal"/>
+      <w:lvlText w:val="%7."/>
+      <w:lvlJc w:val="left"/>
+      <w:pPr>
+        <w:ind w:left="5040" w:hanging="360"/>
+      </w:pPr>
+    </w:lvl>
+    <w:lvl w:ilvl="7" w:tplc="08090019" w:tentative="1">
+      <w:start w:val="1"/>
+      <w:numFmt w:val="lowerLetter"/>
+      <w:lvlText w:val="%8."/>
+      <w:lvlJc w:val="left"/>
+      <w:pPr>
+        <w:ind w:left="5760" w:hanging="360"/>
+      </w:pPr>
+    </w:lvl>
+    <w:lvl w:ilvl="8" w:tplc="0809001B" w:tentative="1">
+      <w:start w:val="1"/>
+      <w:numFmt w:val="lowerRoman"/>
+      <w:lvlText w:val="%9."/>
+      <w:lvlJc w:val="right"/>
+      <w:pPr>
+        <w:ind w:left="6480" w:hanging="180"/>
+      </w:pPr>
+    </w:lvl>
+  </w:abstractNum>
   <w:num w:numId="1">
     <w:abstractNumId w:val="0"/>
+  </w:num>
+  <w:num w:numId="2">
+    <w:abstractNumId w:val="1"/>
   </w:num>
 </w:numbering>
 </file>
@@ -1861,6 +3607,7 @@
   <w:style w:type="paragraph" w:default="1" w:styleId="Normal">
     <w:name w:val="Normal"/>
     <w:qFormat/>
+    <w:rsid w:val="0059577B"/>
   </w:style>
   <w:style w:type="paragraph" w:styleId="Heading1">
     <w:name w:val="heading 1"/>
@@ -1883,9 +3630,54 @@
       <w:szCs w:val="32"/>
     </w:rPr>
   </w:style>
+  <w:style w:type="paragraph" w:styleId="Heading2">
+    <w:name w:val="heading 2"/>
+    <w:basedOn w:val="Normal"/>
+    <w:next w:val="Normal"/>
+    <w:link w:val="Heading2Char"/>
+    <w:uiPriority w:val="9"/>
+    <w:unhideWhenUsed/>
+    <w:qFormat/>
+    <w:rsid w:val="003D2A04"/>
+    <w:pPr>
+      <w:keepNext/>
+      <w:keepLines/>
+      <w:spacing w:before="40" w:after="0"/>
+      <w:outlineLvl w:val="1"/>
+    </w:pPr>
+    <w:rPr>
+      <w:rFonts w:asciiTheme="majorHAnsi" w:eastAsiaTheme="majorEastAsia" w:hAnsiTheme="majorHAnsi" w:cstheme="majorBidi"/>
+      <w:color w:val="2F5496" w:themeColor="accent1" w:themeShade="BF"/>
+      <w:sz w:val="26"/>
+      <w:szCs w:val="26"/>
+    </w:rPr>
+  </w:style>
+  <w:style w:type="paragraph" w:styleId="Heading3">
+    <w:name w:val="heading 3"/>
+    <w:basedOn w:val="Normal"/>
+    <w:next w:val="Normal"/>
+    <w:link w:val="Heading3Char"/>
+    <w:uiPriority w:val="9"/>
+    <w:unhideWhenUsed/>
+    <w:qFormat/>
+    <w:rsid w:val="003D2A04"/>
+    <w:pPr>
+      <w:keepNext/>
+      <w:keepLines/>
+      <w:spacing w:before="40" w:after="0"/>
+      <w:outlineLvl w:val="2"/>
+    </w:pPr>
+    <w:rPr>
+      <w:rFonts w:asciiTheme="majorHAnsi" w:eastAsiaTheme="majorEastAsia" w:hAnsiTheme="majorHAnsi" w:cstheme="majorBidi"/>
+      <w:color w:val="1F3763" w:themeColor="accent1" w:themeShade="7F"/>
+      <w:sz w:val="24"/>
+      <w:szCs w:val="24"/>
+    </w:rPr>
+  </w:style>
   <w:style w:type="character" w:default="1" w:styleId="DefaultParagraphFont">
     <w:name w:val="Default Paragraph Font"/>
     <w:uiPriority w:val="1"/>
+    <w:semiHidden/>
     <w:unhideWhenUsed/>
   </w:style>
   <w:style w:type="table" w:default="1" w:styleId="TableNormal">
@@ -1990,6 +3782,62 @@
       <w:ind w:left="720"/>
       <w:contextualSpacing/>
     </w:pPr>
+  </w:style>
+  <w:style w:type="character" w:customStyle="1" w:styleId="Heading2Char">
+    <w:name w:val="Heading 2 Char"/>
+    <w:basedOn w:val="DefaultParagraphFont"/>
+    <w:link w:val="Heading2"/>
+    <w:uiPriority w:val="9"/>
+    <w:rsid w:val="003D2A04"/>
+    <w:rPr>
+      <w:rFonts w:asciiTheme="majorHAnsi" w:eastAsiaTheme="majorEastAsia" w:hAnsiTheme="majorHAnsi" w:cstheme="majorBidi"/>
+      <w:color w:val="2F5496" w:themeColor="accent1" w:themeShade="BF"/>
+      <w:sz w:val="26"/>
+      <w:szCs w:val="26"/>
+    </w:rPr>
+  </w:style>
+  <w:style w:type="character" w:customStyle="1" w:styleId="s867d5da40">
+    <w:name w:val="s867d5da40"/>
+    <w:basedOn w:val="DefaultParagraphFont"/>
+    <w:rsid w:val="003D2A04"/>
+  </w:style>
+  <w:style w:type="character" w:customStyle="1" w:styleId="Heading3Char">
+    <w:name w:val="Heading 3 Char"/>
+    <w:basedOn w:val="DefaultParagraphFont"/>
+    <w:link w:val="Heading3"/>
+    <w:uiPriority w:val="9"/>
+    <w:rsid w:val="003D2A04"/>
+    <w:rPr>
+      <w:rFonts w:asciiTheme="majorHAnsi" w:eastAsiaTheme="majorEastAsia" w:hAnsiTheme="majorHAnsi" w:cstheme="majorBidi"/>
+      <w:color w:val="1F3763" w:themeColor="accent1" w:themeShade="7F"/>
+      <w:sz w:val="24"/>
+      <w:szCs w:val="24"/>
+    </w:rPr>
+  </w:style>
+  <w:style w:type="character" w:customStyle="1" w:styleId="sf879bc970">
+    <w:name w:val="sf879bc970"/>
+    <w:basedOn w:val="DefaultParagraphFont"/>
+    <w:rsid w:val="003D2A04"/>
+  </w:style>
+  <w:style w:type="character" w:customStyle="1" w:styleId="sdff2eff30">
+    <w:name w:val="sdff2eff30"/>
+    <w:basedOn w:val="DefaultParagraphFont"/>
+    <w:rsid w:val="003D2A04"/>
+  </w:style>
+  <w:style w:type="character" w:customStyle="1" w:styleId="s422bbbd60">
+    <w:name w:val="s422bbbd60"/>
+    <w:basedOn w:val="DefaultParagraphFont"/>
+    <w:rsid w:val="003D2A04"/>
+  </w:style>
+  <w:style w:type="character" w:customStyle="1" w:styleId="s9b6443240">
+    <w:name w:val="s9b6443240"/>
+    <w:basedOn w:val="DefaultParagraphFont"/>
+    <w:rsid w:val="00DC0523"/>
+  </w:style>
+  <w:style w:type="character" w:customStyle="1" w:styleId="s0e2793e10">
+    <w:name w:val="s0e2793e10"/>
+    <w:basedOn w:val="DefaultParagraphFont"/>
+    <w:rsid w:val="00DC0523"/>
   </w:style>
 </w:styles>
 </file>

</xml_diff>